<commit_message>
laser experiment complete; also typo fix in photoResistor
</commit_message>
<xml_diff>
--- a/K47 User Manual/17_photoResistor/Description/photoResistor.docx
+++ b/K47 User Manual/17_photoResistor/Description/photoResistor.docx
@@ -13,6 +13,7 @@
           <w:szCs w:val="32"/>
         </w:rPr>
       </w:pPr>
+      <w:proofErr w:type="spellStart"/>
       <w:r>
         <w:rPr>
           <w:rFonts w:ascii="Times New Roman" w:hAnsi="Times New Roman" w:cs="Times New Roman"/>
@@ -23,6 +24,7 @@
         </w:rPr>
         <w:t>Photoresistor</w:t>
       </w:r>
+      <w:proofErr w:type="spellEnd"/>
     </w:p>
     <w:p>
       <w:pPr>
@@ -113,21 +115,49 @@
           <w:szCs w:val="28"/>
         </w:rPr>
       </w:pPr>
+      <w:proofErr w:type="spellStart"/>
       <w:r>
         <w:rPr>
           <w:rFonts w:ascii="Times New Roman" w:hAnsi="Times New Roman" w:cs="Times New Roman"/>
           <w:sz w:val="28"/>
           <w:szCs w:val="28"/>
         </w:rPr>
-        <w:t>Photoresistors (also called photo-conductive cells</w:t>
-      </w:r>
+        <w:t>Photoresistors</w:t>
+      </w:r>
+      <w:proofErr w:type="spellEnd"/>
       <w:r>
         <w:rPr>
           <w:rFonts w:ascii="Times New Roman" w:hAnsi="Times New Roman" w:cs="Times New Roman"/>
           <w:sz w:val="28"/>
           <w:szCs w:val="28"/>
         </w:rPr>
-        <w:t>, photocells, CdS cells,</w:t>
+        <w:t xml:space="preserve"> (also called photo-conductive cells</w:t>
+      </w:r>
+      <w:r>
+        <w:rPr>
+          <w:rFonts w:ascii="Times New Roman" w:hAnsi="Times New Roman" w:cs="Times New Roman"/>
+          <w:sz w:val="28"/>
+          <w:szCs w:val="28"/>
+        </w:rPr>
+        <w:t xml:space="preserve">, photocells, </w:t>
+      </w:r>
+      <w:proofErr w:type="spellStart"/>
+      <w:r>
+        <w:rPr>
+          <w:rFonts w:ascii="Times New Roman" w:hAnsi="Times New Roman" w:cs="Times New Roman"/>
+          <w:sz w:val="28"/>
+          <w:szCs w:val="28"/>
+        </w:rPr>
+        <w:t>CdS</w:t>
+      </w:r>
+      <w:proofErr w:type="spellEnd"/>
+      <w:r>
+        <w:rPr>
+          <w:rFonts w:ascii="Times New Roman" w:hAnsi="Times New Roman" w:cs="Times New Roman"/>
+          <w:sz w:val="28"/>
+          <w:szCs w:val="28"/>
+        </w:rPr>
+        <w:t xml:space="preserve"> cells,</w:t>
       </w:r>
       <w:r>
         <w:rPr>
@@ -152,87 +182,25 @@
           <w:sz w:val="28"/>
           <w:szCs w:val="28"/>
         </w:rPr>
-        <w:t xml:space="preserve">This means they increase their conductivity (or decrease their resistance to conduction) as incident light intensity increases. Photoresistors </w:t>
-      </w:r>
+        <w:t xml:space="preserve">This means they increase their conductivity (or decrease their resistance to conduction) as incident light intensity increases. </w:t>
+      </w:r>
+      <w:proofErr w:type="spellStart"/>
       <w:r>
         <w:rPr>
           <w:rFonts w:ascii="Times New Roman" w:hAnsi="Times New Roman" w:cs="Times New Roman"/>
           <w:sz w:val="28"/>
           <w:szCs w:val="28"/>
         </w:rPr>
-        <w:t xml:space="preserve">are mainly used in various photoelectric control systems, </w:t>
-      </w:r>
+        <w:t>Photoresistors</w:t>
+      </w:r>
+      <w:proofErr w:type="spellEnd"/>
       <w:r>
         <w:rPr>
           <w:rFonts w:ascii="Times New Roman" w:hAnsi="Times New Roman" w:cs="Times New Roman"/>
           <w:sz w:val="28"/>
           <w:szCs w:val="28"/>
         </w:rPr>
-        <w:t>s</w:t>
-      </w:r>
-      <w:r>
-        <w:rPr>
-          <w:rFonts w:ascii="Times New Roman" w:hAnsi="Times New Roman" w:cs="Times New Roman"/>
-          <w:sz w:val="28"/>
-          <w:szCs w:val="28"/>
-        </w:rPr>
-        <w:t xml:space="preserve">uch as navigation lights, street lights, </w:t>
-      </w:r>
-      <w:r>
-        <w:rPr>
-          <w:rFonts w:ascii="Times New Roman" w:hAnsi="Times New Roman" w:cs="Times New Roman"/>
-          <w:sz w:val="28"/>
-          <w:szCs w:val="28"/>
-        </w:rPr>
-        <w:t xml:space="preserve">and </w:t>
-      </w:r>
-      <w:r>
-        <w:rPr>
-          <w:rFonts w:ascii="Times New Roman" w:hAnsi="Times New Roman" w:cs="Times New Roman"/>
-          <w:sz w:val="28"/>
-          <w:szCs w:val="28"/>
-        </w:rPr>
-        <w:t xml:space="preserve">other </w:t>
-      </w:r>
-      <w:r>
-        <w:rPr>
-          <w:rFonts w:ascii="Times New Roman" w:hAnsi="Times New Roman" w:cs="Times New Roman"/>
-          <w:sz w:val="28"/>
-          <w:szCs w:val="28"/>
-        </w:rPr>
-        <w:t xml:space="preserve">controls </w:t>
-      </w:r>
-      <w:r>
-        <w:rPr>
-          <w:rFonts w:ascii="Times New Roman" w:hAnsi="Times New Roman" w:cs="Times New Roman"/>
-          <w:sz w:val="28"/>
-          <w:szCs w:val="28"/>
-        </w:rPr>
-        <w:t xml:space="preserve">systems </w:t>
-      </w:r>
-      <w:r>
-        <w:rPr>
-          <w:rFonts w:ascii="Times New Roman" w:hAnsi="Times New Roman" w:cs="Times New Roman"/>
-          <w:sz w:val="28"/>
-          <w:szCs w:val="28"/>
-        </w:rPr>
-        <w:t>that take action when the lights go out (or come on). They can be used in manufacturing contexts (e.g. automatic protection device), position detection</w:t>
-      </w:r>
-      <w:r>
-        <w:rPr>
-          <w:rFonts w:ascii="Times New Roman" w:hAnsi="Times New Roman" w:cs="Times New Roman"/>
-          <w:sz w:val="28"/>
-          <w:szCs w:val="28"/>
-        </w:rPr>
-        <w:t xml:space="preserve">, automatic camera exposure </w:t>
-      </w:r>
-      <w:r>
-        <w:rPr>
-          <w:rFonts w:ascii="Times New Roman" w:hAnsi="Times New Roman" w:cs="Times New Roman"/>
-          <w:sz w:val="28"/>
-          <w:szCs w:val="28"/>
-        </w:rPr>
-        <w:t xml:space="preserve">controllers, smoke alarms, and other photosensitive contexts as well. </w:t>
+        <w:t xml:space="preserve"> are mainly used in various photoelectric control systems, such as navigation lights, street lights, and other controls systems that take action when the lights go out (or come on). They can be used in manufacturing contexts (e.g. automatic protection device), position detection, automatic camera exposure controllers, smoke alarms, and other photosensitive contexts as well. </w:t>
       </w:r>
     </w:p>
     <w:p>
@@ -251,7 +219,7 @@
           <w:sz w:val="28"/>
           <w:szCs w:val="28"/>
         </w:rPr>
-        <w:t>I</w:t>
+        <w:t xml:space="preserve">In this course, we will use the Raspberry Pi to </w:t>
       </w:r>
       <w:r>
         <w:rPr>
@@ -259,15 +227,25 @@
           <w:sz w:val="28"/>
           <w:szCs w:val="28"/>
         </w:rPr>
-        <w:t xml:space="preserve">n this course, we will use the Raspberry Pi to </w:t>
-      </w:r>
+        <w:t xml:space="preserve">drive an LED light based on the </w:t>
+      </w:r>
+      <w:proofErr w:type="spellStart"/>
       <w:r>
         <w:rPr>
           <w:rFonts w:ascii="Times New Roman" w:hAnsi="Times New Roman" w:cs="Times New Roman"/>
           <w:sz w:val="28"/>
           <w:szCs w:val="28"/>
         </w:rPr>
-        <w:t>drive an LED light based on the photoresistor’s signal.</w:t>
+        <w:t>photoresistor’s</w:t>
+      </w:r>
+      <w:proofErr w:type="spellEnd"/>
+      <w:r>
+        <w:rPr>
+          <w:rFonts w:ascii="Times New Roman" w:hAnsi="Times New Roman" w:cs="Times New Roman"/>
+          <w:sz w:val="28"/>
+          <w:szCs w:val="28"/>
+        </w:rPr>
+        <w:t xml:space="preserve"> signal.</w:t>
       </w:r>
     </w:p>
     <w:p>
@@ -375,6 +353,7 @@
           <w:sz w:val="24"/>
         </w:rPr>
       </w:pPr>
+      <w:proofErr w:type="spellStart"/>
       <w:r>
         <w:rPr>
           <w:rFonts w:ascii="Courier" w:hAnsi="Courier" w:cs="Times New Roman"/>
@@ -382,6 +361,7 @@
         </w:rPr>
         <w:t>Photoresistor</w:t>
       </w:r>
+      <w:proofErr w:type="spellEnd"/>
       <w:r>
         <w:rPr>
           <w:rFonts w:ascii="Courier" w:hAnsi="Courier" w:cs="Times New Roman"/>
@@ -491,12 +471,21 @@
           <w:sz w:val="24"/>
         </w:rPr>
       </w:pPr>
-      <w:r>
-        <w:rPr>
-          <w:rFonts w:ascii="Courier" w:hAnsi="Courier" w:cs="Times New Roman"/>
-          <w:sz w:val="24"/>
-        </w:rPr>
-        <w:t xml:space="preserve">Dupont </w:t>
+      <w:proofErr w:type="spellStart"/>
+      <w:r>
+        <w:rPr>
+          <w:rFonts w:ascii="Courier" w:hAnsi="Courier" w:cs="Times New Roman"/>
+          <w:sz w:val="24"/>
+        </w:rPr>
+        <w:t>Dupont</w:t>
+      </w:r>
+      <w:proofErr w:type="spellEnd"/>
+      <w:r>
+        <w:rPr>
+          <w:rFonts w:ascii="Courier" w:hAnsi="Courier" w:cs="Times New Roman"/>
+          <w:sz w:val="24"/>
+        </w:rPr>
+        <w:t xml:space="preserve"> </w:t>
       </w:r>
       <w:r>
         <w:rPr>
@@ -561,7 +550,51 @@
           <w:szCs w:val="28"/>
           <w:shd w:val="clear" w:color="auto" w:fill="FFFFFF"/>
         </w:rPr>
-        <w:t>If you have not done so already, prepare your development system by installing the Python interpreter, RPi.GIO library, and wiringPi library as described in READ_ME.TXT.</w:t>
+        <w:t xml:space="preserve">If you have not done so already, prepare your development system by installing the Python interpreter, </w:t>
+      </w:r>
+      <w:proofErr w:type="spellStart"/>
+      <w:r>
+        <w:rPr>
+          <w:rFonts w:ascii="Times New Roman" w:eastAsia="宋体" w:hAnsi="Times New Roman" w:cs="Times New Roman"/>
+          <w:color w:val="000000" w:themeColor="text1"/>
+          <w:sz w:val="28"/>
+          <w:szCs w:val="28"/>
+          <w:shd w:val="clear" w:color="auto" w:fill="FFFFFF"/>
+        </w:rPr>
+        <w:t>RPi.GIO</w:t>
+      </w:r>
+      <w:proofErr w:type="spellEnd"/>
+      <w:r>
+        <w:rPr>
+          <w:rFonts w:ascii="Times New Roman" w:eastAsia="宋体" w:hAnsi="Times New Roman" w:cs="Times New Roman"/>
+          <w:color w:val="000000" w:themeColor="text1"/>
+          <w:sz w:val="28"/>
+          <w:szCs w:val="28"/>
+          <w:shd w:val="clear" w:color="auto" w:fill="FFFFFF"/>
+        </w:rPr>
+        <w:t xml:space="preserve"> library, and </w:t>
+      </w:r>
+      <w:proofErr w:type="spellStart"/>
+      <w:r>
+        <w:rPr>
+          <w:rFonts w:ascii="Times New Roman" w:eastAsia="宋体" w:hAnsi="Times New Roman" w:cs="Times New Roman"/>
+          <w:color w:val="000000" w:themeColor="text1"/>
+          <w:sz w:val="28"/>
+          <w:szCs w:val="28"/>
+          <w:shd w:val="clear" w:color="auto" w:fill="FFFFFF"/>
+        </w:rPr>
+        <w:t>wiringPi</w:t>
+      </w:r>
+      <w:proofErr w:type="spellEnd"/>
+      <w:r>
+        <w:rPr>
+          <w:rFonts w:ascii="Times New Roman" w:eastAsia="宋体" w:hAnsi="Times New Roman" w:cs="Times New Roman"/>
+          <w:color w:val="000000" w:themeColor="text1"/>
+          <w:sz w:val="28"/>
+          <w:szCs w:val="28"/>
+          <w:shd w:val="clear" w:color="auto" w:fill="FFFFFF"/>
+        </w:rPr>
+        <w:t xml:space="preserve"> library as described in READ_ME.TXT.</w:t>
       </w:r>
     </w:p>
     <w:p>
@@ -590,6 +623,7 @@
         </w:rPr>
         <w:t xml:space="preserve">Install the ADC0832 analog/digital converter IC, </w:t>
       </w:r>
+      <w:proofErr w:type="spellStart"/>
       <w:r>
         <w:rPr>
           <w:rFonts w:ascii="Times New Roman" w:eastAsia="宋体" w:hAnsi="Times New Roman" w:cs="Times New Roman"/>
@@ -598,8 +632,9 @@
           <w:szCs w:val="28"/>
           <w:shd w:val="clear" w:color="auto" w:fill="FFFFFF"/>
         </w:rPr>
-        <w:t>photoresistor,</w:t>
-      </w:r>
+        <w:t>photoresistor</w:t>
+      </w:r>
+      <w:proofErr w:type="spellEnd"/>
       <w:r>
         <w:rPr>
           <w:rFonts w:ascii="Times New Roman" w:eastAsia="宋体" w:hAnsi="Times New Roman" w:cs="Times New Roman"/>
@@ -608,7 +643,39 @@
           <w:szCs w:val="28"/>
           <w:shd w:val="clear" w:color="auto" w:fill="FFFFFF"/>
         </w:rPr>
-        <w:t xml:space="preserve"> and three-pin LED on your breadboard, and use Dupont jumper wires to connect them to each other and your Raspberry Pi as illustrated in the Wiring Diagram below. (The three-pin LED provided in this kit includes onboard series resistors, so no additional resistors are needed.)</w:t>
+        <w:t>,</w:t>
+      </w:r>
+      <w:r>
+        <w:rPr>
+          <w:rFonts w:ascii="Times New Roman" w:eastAsia="宋体" w:hAnsi="Times New Roman" w:cs="Times New Roman"/>
+          <w:color w:val="000000" w:themeColor="text1"/>
+          <w:sz w:val="28"/>
+          <w:szCs w:val="28"/>
+          <w:shd w:val="clear" w:color="auto" w:fill="FFFFFF"/>
+        </w:rPr>
+        <w:t xml:space="preserve"> and three-pin LED on your breadboard, and use </w:t>
+      </w:r>
+      <w:proofErr w:type="spellStart"/>
+      <w:r>
+        <w:rPr>
+          <w:rFonts w:ascii="Times New Roman" w:eastAsia="宋体" w:hAnsi="Times New Roman" w:cs="Times New Roman"/>
+          <w:color w:val="000000" w:themeColor="text1"/>
+          <w:sz w:val="28"/>
+          <w:szCs w:val="28"/>
+          <w:shd w:val="clear" w:color="auto" w:fill="FFFFFF"/>
+        </w:rPr>
+        <w:t>Dupont</w:t>
+      </w:r>
+      <w:proofErr w:type="spellEnd"/>
+      <w:r>
+        <w:rPr>
+          <w:rFonts w:ascii="Times New Roman" w:eastAsia="宋体" w:hAnsi="Times New Roman" w:cs="Times New Roman"/>
+          <w:color w:val="000000" w:themeColor="text1"/>
+          <w:sz w:val="28"/>
+          <w:szCs w:val="28"/>
+          <w:shd w:val="clear" w:color="auto" w:fill="FFFFFF"/>
+        </w:rPr>
+        <w:t xml:space="preserve"> jumper wires to connect them to each other and your Raspberry Pi as illustrated in the Wiring Diagram below. (The three-pin LED provided in this kit includes onboard series resistors, so no additional resistors are needed.)</w:t>
       </w:r>
     </w:p>
     <w:p>
@@ -685,8 +752,8 @@
           <w:shd w:val="clear" w:color="auto" w:fill="FFFFFF"/>
         </w:rPr>
         <w:br/>
-        <w:t xml:space="preserve">gcc </w:t>
-      </w:r>
+      </w:r>
+      <w:proofErr w:type="spellStart"/>
       <w:r>
         <w:rPr>
           <w:rFonts w:ascii="Courier" w:eastAsia="宋体" w:hAnsi="Courier" w:cs="Times New Roman"/>
@@ -694,8 +761,9 @@
           <w:sz w:val="24"/>
           <w:shd w:val="clear" w:color="auto" w:fill="FFFFFF"/>
         </w:rPr>
-        <w:t>photoResistor</w:t>
-      </w:r>
+        <w:t>gcc</w:t>
+      </w:r>
+      <w:proofErr w:type="spellEnd"/>
       <w:r>
         <w:rPr>
           <w:rFonts w:ascii="Courier" w:eastAsia="宋体" w:hAnsi="Courier" w:cs="Times New Roman"/>
@@ -703,8 +771,59 @@
           <w:sz w:val="24"/>
           <w:shd w:val="clear" w:color="auto" w:fill="FFFFFF"/>
         </w:rPr>
-        <w:t>.c -o photoResistor.out –lwiringPi</w:t>
-      </w:r>
+        <w:t xml:space="preserve"> </w:t>
+      </w:r>
+      <w:proofErr w:type="spellStart"/>
+      <w:r>
+        <w:rPr>
+          <w:rFonts w:ascii="Courier" w:eastAsia="宋体" w:hAnsi="Courier" w:cs="Times New Roman"/>
+          <w:color w:val="000000" w:themeColor="text1"/>
+          <w:sz w:val="24"/>
+          <w:shd w:val="clear" w:color="auto" w:fill="FFFFFF"/>
+        </w:rPr>
+        <w:t>photoResistor.c</w:t>
+      </w:r>
+      <w:proofErr w:type="spellEnd"/>
+      <w:r>
+        <w:rPr>
+          <w:rFonts w:ascii="Courier" w:eastAsia="宋体" w:hAnsi="Courier" w:cs="Times New Roman"/>
+          <w:color w:val="000000" w:themeColor="text1"/>
+          <w:sz w:val="24"/>
+          <w:shd w:val="clear" w:color="auto" w:fill="FFFFFF"/>
+        </w:rPr>
+        <w:t xml:space="preserve"> -o </w:t>
+      </w:r>
+      <w:proofErr w:type="spellStart"/>
+      <w:r>
+        <w:rPr>
+          <w:rFonts w:ascii="Courier" w:eastAsia="宋体" w:hAnsi="Courier" w:cs="Times New Roman"/>
+          <w:color w:val="000000" w:themeColor="text1"/>
+          <w:sz w:val="24"/>
+          <w:shd w:val="clear" w:color="auto" w:fill="FFFFFF"/>
+        </w:rPr>
+        <w:t>photoResistor.out</w:t>
+      </w:r>
+      <w:proofErr w:type="spellEnd"/>
+      <w:r>
+        <w:rPr>
+          <w:rFonts w:ascii="Courier" w:eastAsia="宋体" w:hAnsi="Courier" w:cs="Times New Roman"/>
+          <w:color w:val="000000" w:themeColor="text1"/>
+          <w:sz w:val="24"/>
+          <w:shd w:val="clear" w:color="auto" w:fill="FFFFFF"/>
+        </w:rPr>
+        <w:t xml:space="preserve"> –</w:t>
+      </w:r>
+      <w:proofErr w:type="spellStart"/>
+      <w:r>
+        <w:rPr>
+          <w:rFonts w:ascii="Courier" w:eastAsia="宋体" w:hAnsi="Courier" w:cs="Times New Roman"/>
+          <w:color w:val="000000" w:themeColor="text1"/>
+          <w:sz w:val="24"/>
+          <w:shd w:val="clear" w:color="auto" w:fill="FFFFFF"/>
+        </w:rPr>
+        <w:t>lwiringPi</w:t>
+      </w:r>
+      <w:proofErr w:type="spellEnd"/>
       <w:r>
         <w:rPr>
           <w:rFonts w:ascii="Courier" w:eastAsia="宋体" w:hAnsi="Courier" w:cs="Times New Roman"/>
@@ -715,6 +834,9 @@
         <w:br/>
         <w:t>./</w:t>
       </w:r>
+      <w:bookmarkStart w:id="0" w:name="_GoBack"/>
+      <w:bookmarkEnd w:id="0"/>
+      <w:proofErr w:type="spellStart"/>
       <w:r>
         <w:rPr>
           <w:rFonts w:ascii="Courier" w:eastAsia="宋体" w:hAnsi="Courier" w:cs="Times New Roman"/>
@@ -722,17 +844,21 @@
           <w:sz w:val="24"/>
           <w:shd w:val="clear" w:color="auto" w:fill="FFFFFF"/>
         </w:rPr>
-        <w:t xml:space="preserve"> </w:t>
-      </w:r>
-      <w:r>
+        <w:t>photoResistor.out</w:t>
+      </w:r>
+      <w:proofErr w:type="spellEnd"/>
+    </w:p>
+    <w:p>
+      <w:pPr>
+        <w:pStyle w:val="ListParagraph"/>
         <w:rPr>
           <w:rFonts w:ascii="Courier" w:eastAsia="宋体" w:hAnsi="Courier" w:cs="Times New Roman"/>
           <w:color w:val="000000" w:themeColor="text1"/>
-          <w:sz w:val="24"/>
+          <w:sz w:val="28"/>
+          <w:szCs w:val="28"/>
           <w:shd w:val="clear" w:color="auto" w:fill="FFFFFF"/>
         </w:rPr>
-        <w:t>photoResistor.out</w:t>
-      </w:r>
+      </w:pPr>
     </w:p>
     <w:p>
       <w:pPr>
@@ -740,42 +866,59 @@
         <w:rPr>
           <w:rFonts w:ascii="Courier" w:eastAsia="宋体" w:hAnsi="Courier" w:cs="Times New Roman"/>
           <w:color w:val="000000" w:themeColor="text1"/>
-          <w:sz w:val="28"/>
-          <w:szCs w:val="28"/>
+          <w:sz w:val="24"/>
           <w:shd w:val="clear" w:color="auto" w:fill="FFFFFF"/>
         </w:rPr>
       </w:pPr>
-    </w:p>
-    <w:p>
-      <w:pPr>
-        <w:pStyle w:val="ListParagraph"/>
+      <w:r>
+        <w:rPr>
+          <w:rFonts w:ascii="Times New Roman" w:eastAsia="宋体" w:hAnsi="Times New Roman" w:cs="Times New Roman"/>
+          <w:color w:val="000000" w:themeColor="text1"/>
+          <w:sz w:val="28"/>
+          <w:szCs w:val="28"/>
+          <w:shd w:val="clear" w:color="auto" w:fill="FFFFFF"/>
+        </w:rPr>
+        <w:t>If using Python, launch the Python script:</w:t>
+      </w:r>
+      <w:r>
+        <w:rPr>
+          <w:rFonts w:ascii="Times New Roman" w:eastAsia="宋体" w:hAnsi="Times New Roman" w:cs="Times New Roman"/>
+          <w:color w:val="000000" w:themeColor="text1"/>
+          <w:sz w:val="28"/>
+          <w:szCs w:val="28"/>
+          <w:shd w:val="clear" w:color="auto" w:fill="FFFFFF"/>
+        </w:rPr>
+        <w:br/>
+      </w:r>
+      <w:r>
         <w:rPr>
           <w:rFonts w:ascii="Courier" w:eastAsia="宋体" w:hAnsi="Courier" w:cs="Times New Roman"/>
           <w:color w:val="000000" w:themeColor="text1"/>
           <w:sz w:val="24"/>
           <w:shd w:val="clear" w:color="auto" w:fill="FFFFFF"/>
         </w:rPr>
-      </w:pPr>
-      <w:r>
-        <w:rPr>
-          <w:rFonts w:ascii="Times New Roman" w:eastAsia="宋体" w:hAnsi="Times New Roman" w:cs="Times New Roman"/>
-          <w:color w:val="000000" w:themeColor="text1"/>
-          <w:sz w:val="28"/>
-          <w:szCs w:val="28"/>
+        <w:t>cd Code/Python</w:t>
+      </w:r>
+      <w:r>
+        <w:rPr>
+          <w:rFonts w:ascii="Courier" w:eastAsia="宋体" w:hAnsi="Courier" w:cs="Times New Roman"/>
+          <w:color w:val="000000" w:themeColor="text1"/>
+          <w:sz w:val="24"/>
           <w:shd w:val="clear" w:color="auto" w:fill="FFFFFF"/>
         </w:rPr>
-        <w:t>If using Python, launch the Python script:</w:t>
-      </w:r>
-      <w:r>
-        <w:rPr>
-          <w:rFonts w:ascii="Times New Roman" w:eastAsia="宋体" w:hAnsi="Times New Roman" w:cs="Times New Roman"/>
-          <w:color w:val="000000" w:themeColor="text1"/>
-          <w:sz w:val="28"/>
-          <w:szCs w:val="28"/>
+        <w:br/>
+      </w:r>
+      <w:proofErr w:type="spellStart"/>
+      <w:r>
+        <w:rPr>
+          <w:rFonts w:ascii="Courier" w:eastAsia="宋体" w:hAnsi="Courier" w:cs="Times New Roman"/>
+          <w:color w:val="000000" w:themeColor="text1"/>
+          <w:sz w:val="24"/>
           <w:shd w:val="clear" w:color="auto" w:fill="FFFFFF"/>
         </w:rPr>
-        <w:br/>
-      </w:r>
+        <w:t>python</w:t>
+      </w:r>
+      <w:proofErr w:type="spellEnd"/>
       <w:r>
         <w:rPr>
           <w:rFonts w:ascii="Courier" w:eastAsia="宋体" w:hAnsi="Courier" w:cs="Times New Roman"/>
@@ -783,17 +926,7 @@
           <w:sz w:val="24"/>
           <w:shd w:val="clear" w:color="auto" w:fill="FFFFFF"/>
         </w:rPr>
-        <w:t>cd Code/Python</w:t>
-      </w:r>
-      <w:r>
-        <w:rPr>
-          <w:rFonts w:ascii="Courier" w:eastAsia="宋体" w:hAnsi="Courier" w:cs="Times New Roman"/>
-          <w:color w:val="000000" w:themeColor="text1"/>
-          <w:sz w:val="24"/>
-          <w:shd w:val="clear" w:color="auto" w:fill="FFFFFF"/>
-        </w:rPr>
-        <w:br/>
-        <w:t>python photoResistor.py</w:t>
+        <w:t xml:space="preserve"> photoResistor.py</w:t>
       </w:r>
     </w:p>
     <w:p>
@@ -819,7 +952,29 @@
           <w:szCs w:val="28"/>
           <w:shd w:val="clear" w:color="auto" w:fill="FFFFFF"/>
         </w:rPr>
-        <w:t>Make experimental observations as you vary the ambient light falling on the photoresistor. As it becomes darker, the LED illuminates. As it becomes brighter, the LED extinguishes.</w:t>
+        <w:t xml:space="preserve">Make experimental observations as you vary the ambient light falling on the </w:t>
+      </w:r>
+      <w:proofErr w:type="spellStart"/>
+      <w:r>
+        <w:rPr>
+          <w:rFonts w:ascii="Times New Roman" w:eastAsia="宋体" w:hAnsi="Times New Roman" w:cs="Times New Roman"/>
+          <w:color w:val="000000" w:themeColor="text1"/>
+          <w:sz w:val="28"/>
+          <w:szCs w:val="28"/>
+          <w:shd w:val="clear" w:color="auto" w:fill="FFFFFF"/>
+        </w:rPr>
+        <w:t>photoresistor</w:t>
+      </w:r>
+      <w:proofErr w:type="spellEnd"/>
+      <w:r>
+        <w:rPr>
+          <w:rFonts w:ascii="Times New Roman" w:eastAsia="宋体" w:hAnsi="Times New Roman" w:cs="Times New Roman"/>
+          <w:color w:val="000000" w:themeColor="text1"/>
+          <w:sz w:val="28"/>
+          <w:szCs w:val="28"/>
+          <w:shd w:val="clear" w:color="auto" w:fill="FFFFFF"/>
+        </w:rPr>
+        <w:t>. As it becomes darker, the LED illuminates. As it becomes brighter, the LED extinguishes.</w:t>
       </w:r>
       <w:r>
         <w:rPr>
@@ -1113,15 +1268,7 @@
           <w:sz w:val="24"/>
         </w:rPr>
         <w:tab/>
-        <w:t>D</w:t>
-      </w:r>
-      <w:r>
-        <w:rPr>
-          <w:rFonts w:ascii="Courier" w:hAnsi="Courier" w:cs="Times New Roman"/>
-          <w:color w:val="000000" w:themeColor="text1"/>
-          <w:sz w:val="24"/>
-        </w:rPr>
-        <w:t>O</w:t>
+        <w:t>DO</w:t>
       </w:r>
       <w:r>
         <w:rPr>
@@ -1195,6 +1342,7 @@
         </w:rPr>
         <w:tab/>
       </w:r>
+      <w:proofErr w:type="spellStart"/>
       <w:r>
         <w:rPr>
           <w:rFonts w:ascii="Courier" w:hAnsi="Courier" w:cs="Times New Roman"/>
@@ -1209,7 +1357,16 @@
           <w:color w:val="000000" w:themeColor="text1"/>
           <w:sz w:val="24"/>
         </w:rPr>
-        <w:t>esistor pin "S"</w:t>
+        <w:t>esistor</w:t>
+      </w:r>
+      <w:proofErr w:type="spellEnd"/>
+      <w:r>
+        <w:rPr>
+          <w:rFonts w:ascii="Courier" w:hAnsi="Courier" w:cs="Times New Roman"/>
+          <w:color w:val="000000" w:themeColor="text1"/>
+          <w:sz w:val="24"/>
+        </w:rPr>
+        <w:t xml:space="preserve"> pin "S"</w:t>
       </w:r>
     </w:p>
     <w:p>
@@ -1335,6 +1492,7 @@
           <w:sz w:val="24"/>
         </w:rPr>
       </w:pPr>
+      <w:proofErr w:type="spellStart"/>
       <w:r>
         <w:rPr>
           <w:rFonts w:ascii="Courier" w:hAnsi="Courier" w:cs="Times New Roman"/>
@@ -1349,7 +1507,16 @@
           <w:color w:val="000000" w:themeColor="text1"/>
           <w:sz w:val="24"/>
         </w:rPr>
-        <w:t>esistor pin position:</w:t>
+        <w:t>esistor</w:t>
+      </w:r>
+      <w:proofErr w:type="spellEnd"/>
+      <w:r>
+        <w:rPr>
+          <w:rFonts w:ascii="Courier" w:hAnsi="Courier" w:cs="Times New Roman"/>
+          <w:color w:val="000000" w:themeColor="text1"/>
+          <w:sz w:val="24"/>
+        </w:rPr>
+        <w:t xml:space="preserve"> pin position:</w:t>
       </w:r>
     </w:p>
     <w:p>
@@ -1560,15 +1727,7 @@
           <w:sz w:val="24"/>
         </w:rPr>
         <w:tab/>
-        <w:t>"S</w:t>
-      </w:r>
-      <w:r>
-        <w:rPr>
-          <w:rFonts w:ascii="Courier" w:hAnsi="Courier" w:cs="Times New Roman"/>
-          <w:color w:val="000000" w:themeColor="text1"/>
-          <w:sz w:val="24"/>
-        </w:rPr>
-        <w:t xml:space="preserve">” </w:t>
+        <w:t xml:space="preserve">"S” </w:t>
       </w:r>
       <w:r>
         <w:rPr>
@@ -1715,27 +1874,77 @@
           <w:sz w:val="24"/>
         </w:rPr>
       </w:pPr>
-      <w:r>
-        <w:rPr>
-          <w:rFonts w:ascii="Courier" w:hAnsi="Courier" w:cs="Times New Roman"/>
-          <w:sz w:val="24"/>
-        </w:rPr>
-        <w:t>#!/usr/bin/env python</w:t>
-      </w:r>
-    </w:p>
-    <w:p>
-      <w:pPr>
-        <w:rPr>
-          <w:rFonts w:ascii="Courier" w:hAnsi="Courier" w:cs="Times New Roman"/>
-          <w:sz w:val="24"/>
-        </w:rPr>
-      </w:pPr>
-      <w:r>
-        <w:rPr>
-          <w:rFonts w:ascii="Courier" w:hAnsi="Courier" w:cs="Times New Roman"/>
-          <w:sz w:val="24"/>
-        </w:rPr>
-        <w:t>import RPi.GPIO as GPIO</w:t>
+      <w:proofErr w:type="gramStart"/>
+      <w:r>
+        <w:rPr>
+          <w:rFonts w:ascii="Courier" w:hAnsi="Courier" w:cs="Times New Roman"/>
+          <w:sz w:val="24"/>
+        </w:rPr>
+        <w:t>#!/</w:t>
+      </w:r>
+      <w:proofErr w:type="spellStart"/>
+      <w:proofErr w:type="gramEnd"/>
+      <w:r>
+        <w:rPr>
+          <w:rFonts w:ascii="Courier" w:hAnsi="Courier" w:cs="Times New Roman"/>
+          <w:sz w:val="24"/>
+        </w:rPr>
+        <w:t>usr</w:t>
+      </w:r>
+      <w:proofErr w:type="spellEnd"/>
+      <w:r>
+        <w:rPr>
+          <w:rFonts w:ascii="Courier" w:hAnsi="Courier" w:cs="Times New Roman"/>
+          <w:sz w:val="24"/>
+        </w:rPr>
+        <w:t>/bin/</w:t>
+      </w:r>
+      <w:proofErr w:type="spellStart"/>
+      <w:r>
+        <w:rPr>
+          <w:rFonts w:ascii="Courier" w:hAnsi="Courier" w:cs="Times New Roman"/>
+          <w:sz w:val="24"/>
+        </w:rPr>
+        <w:t>env</w:t>
+      </w:r>
+      <w:proofErr w:type="spellEnd"/>
+      <w:r>
+        <w:rPr>
+          <w:rFonts w:ascii="Courier" w:hAnsi="Courier" w:cs="Times New Roman"/>
+          <w:sz w:val="24"/>
+        </w:rPr>
+        <w:t xml:space="preserve"> python</w:t>
+      </w:r>
+    </w:p>
+    <w:p>
+      <w:pPr>
+        <w:rPr>
+          <w:rFonts w:ascii="Courier" w:hAnsi="Courier" w:cs="Times New Roman"/>
+          <w:sz w:val="24"/>
+        </w:rPr>
+      </w:pPr>
+      <w:r>
+        <w:rPr>
+          <w:rFonts w:ascii="Courier" w:hAnsi="Courier" w:cs="Times New Roman"/>
+          <w:sz w:val="24"/>
+        </w:rPr>
+        <w:t xml:space="preserve">import </w:t>
+      </w:r>
+      <w:proofErr w:type="spellStart"/>
+      <w:r>
+        <w:rPr>
+          <w:rFonts w:ascii="Courier" w:hAnsi="Courier" w:cs="Times New Roman"/>
+          <w:sz w:val="24"/>
+        </w:rPr>
+        <w:t>RPi.GPIO</w:t>
+      </w:r>
+      <w:proofErr w:type="spellEnd"/>
+      <w:r>
+        <w:rPr>
+          <w:rFonts w:ascii="Courier" w:hAnsi="Courier" w:cs="Times New Roman"/>
+          <w:sz w:val="24"/>
+        </w:rPr>
+        <w:t xml:space="preserve"> as GPIO</w:t>
       </w:r>
     </w:p>
     <w:p>
@@ -1783,12 +1992,21 @@
           <w:sz w:val="24"/>
         </w:rPr>
       </w:pPr>
-      <w:r>
-        <w:rPr>
-          <w:rFonts w:ascii="Courier" w:hAnsi="Courier" w:cs="Times New Roman"/>
-          <w:sz w:val="24"/>
-        </w:rPr>
-        <w:t>LedPin = 16</w:t>
+      <w:proofErr w:type="spellStart"/>
+      <w:r>
+        <w:rPr>
+          <w:rFonts w:ascii="Courier" w:hAnsi="Courier" w:cs="Times New Roman"/>
+          <w:sz w:val="24"/>
+        </w:rPr>
+        <w:t>LedPin</w:t>
+      </w:r>
+      <w:proofErr w:type="spellEnd"/>
+      <w:r>
+        <w:rPr>
+          <w:rFonts w:ascii="Courier" w:hAnsi="Courier" w:cs="Times New Roman"/>
+          <w:sz w:val="24"/>
+        </w:rPr>
+        <w:t xml:space="preserve"> = 16</w:t>
       </w:r>
     </w:p>
     <w:p>
@@ -1821,12 +2039,46 @@
           <w:sz w:val="24"/>
         </w:rPr>
       </w:pPr>
-      <w:r>
-        <w:rPr>
-          <w:rFonts w:ascii="Courier" w:hAnsi="Courier" w:cs="Times New Roman"/>
-          <w:sz w:val="24"/>
-        </w:rPr>
-        <w:t>def init():</w:t>
+      <w:proofErr w:type="spellStart"/>
+      <w:r>
+        <w:rPr>
+          <w:rFonts w:ascii="Courier" w:hAnsi="Courier" w:cs="Times New Roman"/>
+          <w:sz w:val="24"/>
+        </w:rPr>
+        <w:t>def</w:t>
+      </w:r>
+      <w:proofErr w:type="spellEnd"/>
+      <w:r>
+        <w:rPr>
+          <w:rFonts w:ascii="Courier" w:hAnsi="Courier" w:cs="Times New Roman"/>
+          <w:sz w:val="24"/>
+        </w:rPr>
+        <w:t xml:space="preserve"> </w:t>
+      </w:r>
+      <w:proofErr w:type="spellStart"/>
+      <w:proofErr w:type="gramStart"/>
+      <w:r>
+        <w:rPr>
+          <w:rFonts w:ascii="Courier" w:hAnsi="Courier" w:cs="Times New Roman"/>
+          <w:sz w:val="24"/>
+        </w:rPr>
+        <w:t>init</w:t>
+      </w:r>
+      <w:proofErr w:type="spellEnd"/>
+      <w:r>
+        <w:rPr>
+          <w:rFonts w:ascii="Courier" w:hAnsi="Courier" w:cs="Times New Roman"/>
+          <w:sz w:val="24"/>
+        </w:rPr>
+        <w:t>(</w:t>
+      </w:r>
+      <w:proofErr w:type="gramEnd"/>
+      <w:r>
+        <w:rPr>
+          <w:rFonts w:ascii="Courier" w:hAnsi="Courier" w:cs="Times New Roman"/>
+          <w:sz w:val="24"/>
+        </w:rPr>
+        <w:t>):</w:t>
       </w:r>
     </w:p>
     <w:p>
@@ -1857,44 +2109,101 @@
           <w:rFonts w:ascii="Courier" w:hAnsi="Courier" w:cs="Times New Roman"/>
           <w:sz w:val="24"/>
         </w:rPr>
-        <w:t xml:space="preserve">        GPIO.setup(LedPin, GPIO.OUT)</w:t>
-      </w:r>
-    </w:p>
-    <w:p>
-      <w:pPr>
-        <w:rPr>
-          <w:rFonts w:ascii="Courier" w:hAnsi="Courier" w:cs="Times New Roman"/>
-          <w:sz w:val="24"/>
-        </w:rPr>
-      </w:pPr>
-      <w:r>
-        <w:rPr>
-          <w:rFonts w:ascii="Courier" w:hAnsi="Courier" w:cs="Times New Roman"/>
-          <w:sz w:val="24"/>
-        </w:rPr>
-        <w:tab/>
-      </w:r>
-      <w:r>
-        <w:rPr>
-          <w:rFonts w:ascii="Courier" w:hAnsi="Courier" w:cs="Times New Roman"/>
-          <w:sz w:val="24"/>
-        </w:rPr>
-        <w:tab/>
-      </w:r>
-    </w:p>
-    <w:p>
-      <w:pPr>
-        <w:rPr>
-          <w:rFonts w:ascii="Courier" w:hAnsi="Courier" w:cs="Times New Roman"/>
-          <w:sz w:val="24"/>
-        </w:rPr>
-      </w:pPr>
-      <w:r>
-        <w:rPr>
-          <w:rFonts w:ascii="Courier" w:hAnsi="Courier" w:cs="Times New Roman"/>
-          <w:sz w:val="24"/>
-        </w:rPr>
-        <w:t>def loop():</w:t>
+        <w:t xml:space="preserve">        </w:t>
+      </w:r>
+      <w:proofErr w:type="spellStart"/>
+      <w:r>
+        <w:rPr>
+          <w:rFonts w:ascii="Courier" w:hAnsi="Courier" w:cs="Times New Roman"/>
+          <w:sz w:val="24"/>
+        </w:rPr>
+        <w:t>GPIO.setup</w:t>
+      </w:r>
+      <w:proofErr w:type="spellEnd"/>
+      <w:r>
+        <w:rPr>
+          <w:rFonts w:ascii="Courier" w:hAnsi="Courier" w:cs="Times New Roman"/>
+          <w:sz w:val="24"/>
+        </w:rPr>
+        <w:t>(</w:t>
+      </w:r>
+      <w:proofErr w:type="spellStart"/>
+      <w:r>
+        <w:rPr>
+          <w:rFonts w:ascii="Courier" w:hAnsi="Courier" w:cs="Times New Roman"/>
+          <w:sz w:val="24"/>
+        </w:rPr>
+        <w:t>LedPin</w:t>
+      </w:r>
+      <w:proofErr w:type="spellEnd"/>
+      <w:r>
+        <w:rPr>
+          <w:rFonts w:ascii="Courier" w:hAnsi="Courier" w:cs="Times New Roman"/>
+          <w:sz w:val="24"/>
+        </w:rPr>
+        <w:t>, GPIO.OUT)</w:t>
+      </w:r>
+    </w:p>
+    <w:p>
+      <w:pPr>
+        <w:rPr>
+          <w:rFonts w:ascii="Courier" w:hAnsi="Courier" w:cs="Times New Roman"/>
+          <w:sz w:val="24"/>
+        </w:rPr>
+      </w:pPr>
+      <w:r>
+        <w:rPr>
+          <w:rFonts w:ascii="Courier" w:hAnsi="Courier" w:cs="Times New Roman"/>
+          <w:sz w:val="24"/>
+        </w:rPr>
+        <w:tab/>
+      </w:r>
+      <w:r>
+        <w:rPr>
+          <w:rFonts w:ascii="Courier" w:hAnsi="Courier" w:cs="Times New Roman"/>
+          <w:sz w:val="24"/>
+        </w:rPr>
+        <w:tab/>
+      </w:r>
+    </w:p>
+    <w:p>
+      <w:pPr>
+        <w:rPr>
+          <w:rFonts w:ascii="Courier" w:hAnsi="Courier" w:cs="Times New Roman"/>
+          <w:sz w:val="24"/>
+        </w:rPr>
+      </w:pPr>
+      <w:proofErr w:type="spellStart"/>
+      <w:r>
+        <w:rPr>
+          <w:rFonts w:ascii="Courier" w:hAnsi="Courier" w:cs="Times New Roman"/>
+          <w:sz w:val="24"/>
+        </w:rPr>
+        <w:t>def</w:t>
+      </w:r>
+      <w:proofErr w:type="spellEnd"/>
+      <w:r>
+        <w:rPr>
+          <w:rFonts w:ascii="Courier" w:hAnsi="Courier" w:cs="Times New Roman"/>
+          <w:sz w:val="24"/>
+        </w:rPr>
+        <w:t xml:space="preserve"> </w:t>
+      </w:r>
+      <w:proofErr w:type="gramStart"/>
+      <w:r>
+        <w:rPr>
+          <w:rFonts w:ascii="Courier" w:hAnsi="Courier" w:cs="Times New Roman"/>
+          <w:sz w:val="24"/>
+        </w:rPr>
+        <w:t>loop(</w:t>
+      </w:r>
+      <w:proofErr w:type="gramEnd"/>
+      <w:r>
+        <w:rPr>
+          <w:rFonts w:ascii="Courier" w:hAnsi="Courier" w:cs="Times New Roman"/>
+          <w:sz w:val="24"/>
+        </w:rPr>
+        <w:t>):</w:t>
       </w:r>
     </w:p>
     <w:p>
@@ -1933,14 +2242,7 @@
           <w:sz w:val="24"/>
         </w:rPr>
         <w:tab/>
-        <w:t xml:space="preserve">res = </w:t>
-      </w:r>
-      <w:r>
-        <w:rPr>
-          <w:rFonts w:ascii="Courier" w:hAnsi="Courier" w:cs="Times New Roman"/>
-          <w:sz w:val="24"/>
-        </w:rPr>
-        <w:t>ADC0832.getResult(0)</w:t>
+        <w:t>res = ADC0832.getResult(0)</w:t>
       </w:r>
     </w:p>
     <w:p>
@@ -1978,7 +2280,23 @@
           <w:rFonts w:ascii="Courier" w:hAnsi="Courier" w:cs="Times New Roman"/>
           <w:sz w:val="24"/>
         </w:rPr>
-        <w:t xml:space="preserve">                if(res &gt; threshold):</w:t>
+        <w:t xml:space="preserve">                </w:t>
+      </w:r>
+      <w:proofErr w:type="gramStart"/>
+      <w:r>
+        <w:rPr>
+          <w:rFonts w:ascii="Courier" w:hAnsi="Courier" w:cs="Times New Roman"/>
+          <w:sz w:val="24"/>
+        </w:rPr>
+        <w:t>if(</w:t>
+      </w:r>
+      <w:proofErr w:type="gramEnd"/>
+      <w:r>
+        <w:rPr>
+          <w:rFonts w:ascii="Courier" w:hAnsi="Courier" w:cs="Times New Roman"/>
+          <w:sz w:val="24"/>
+        </w:rPr>
+        <w:t>res &gt; threshold):</w:t>
       </w:r>
     </w:p>
     <w:p>
@@ -2008,7 +2326,39 @@
           <w:rFonts w:ascii="Courier" w:hAnsi="Courier" w:cs="Times New Roman"/>
           <w:sz w:val="24"/>
         </w:rPr>
-        <w:t xml:space="preserve">                    GPIO.output(LedPin, GPIO.HIGH)</w:t>
+        <w:t xml:space="preserve">                    </w:t>
+      </w:r>
+      <w:proofErr w:type="spellStart"/>
+      <w:r>
+        <w:rPr>
+          <w:rFonts w:ascii="Courier" w:hAnsi="Courier" w:cs="Times New Roman"/>
+          <w:sz w:val="24"/>
+        </w:rPr>
+        <w:t>GPIO.output</w:t>
+      </w:r>
+      <w:proofErr w:type="spellEnd"/>
+      <w:r>
+        <w:rPr>
+          <w:rFonts w:ascii="Courier" w:hAnsi="Courier" w:cs="Times New Roman"/>
+          <w:sz w:val="24"/>
+        </w:rPr>
+        <w:t>(</w:t>
+      </w:r>
+      <w:proofErr w:type="spellStart"/>
+      <w:r>
+        <w:rPr>
+          <w:rFonts w:ascii="Courier" w:hAnsi="Courier" w:cs="Times New Roman"/>
+          <w:sz w:val="24"/>
+        </w:rPr>
+        <w:t>LedPin</w:t>
+      </w:r>
+      <w:proofErr w:type="spellEnd"/>
+      <w:r>
+        <w:rPr>
+          <w:rFonts w:ascii="Courier" w:hAnsi="Courier" w:cs="Times New Roman"/>
+          <w:sz w:val="24"/>
+        </w:rPr>
+        <w:t>, GPIO.HIGH)</w:t>
       </w:r>
     </w:p>
     <w:p>
@@ -2053,30 +2403,79 @@
           <w:rFonts w:ascii="Courier" w:hAnsi="Courier" w:cs="Times New Roman"/>
           <w:sz w:val="24"/>
         </w:rPr>
-        <w:t xml:space="preserve">                    GPIO.output(LedPin, GPIO.LOW)</w:t>
-      </w:r>
-    </w:p>
-    <w:p>
-      <w:pPr>
-        <w:rPr>
-          <w:rFonts w:ascii="Courier" w:hAnsi="Courier" w:cs="Times New Roman"/>
-          <w:sz w:val="24"/>
-        </w:rPr>
-      </w:pPr>
-      <w:r>
-        <w:rPr>
-          <w:rFonts w:ascii="Courier" w:hAnsi="Courier" w:cs="Times New Roman"/>
-          <w:sz w:val="24"/>
-        </w:rPr>
-        <w:tab/>
-      </w:r>
-      <w:r>
-        <w:rPr>
-          <w:rFonts w:ascii="Courier" w:hAnsi="Courier" w:cs="Times New Roman"/>
-          <w:sz w:val="24"/>
-        </w:rPr>
-        <w:tab/>
-        <w:t>time.sleep(0.2)</w:t>
+        <w:t xml:space="preserve">                    </w:t>
+      </w:r>
+      <w:proofErr w:type="spellStart"/>
+      <w:r>
+        <w:rPr>
+          <w:rFonts w:ascii="Courier" w:hAnsi="Courier" w:cs="Times New Roman"/>
+          <w:sz w:val="24"/>
+        </w:rPr>
+        <w:t>GPIO.output</w:t>
+      </w:r>
+      <w:proofErr w:type="spellEnd"/>
+      <w:r>
+        <w:rPr>
+          <w:rFonts w:ascii="Courier" w:hAnsi="Courier" w:cs="Times New Roman"/>
+          <w:sz w:val="24"/>
+        </w:rPr>
+        <w:t>(</w:t>
+      </w:r>
+      <w:proofErr w:type="spellStart"/>
+      <w:r>
+        <w:rPr>
+          <w:rFonts w:ascii="Courier" w:hAnsi="Courier" w:cs="Times New Roman"/>
+          <w:sz w:val="24"/>
+        </w:rPr>
+        <w:t>LedPin</w:t>
+      </w:r>
+      <w:proofErr w:type="spellEnd"/>
+      <w:r>
+        <w:rPr>
+          <w:rFonts w:ascii="Courier" w:hAnsi="Courier" w:cs="Times New Roman"/>
+          <w:sz w:val="24"/>
+        </w:rPr>
+        <w:t>, GPIO.LOW)</w:t>
+      </w:r>
+    </w:p>
+    <w:p>
+      <w:pPr>
+        <w:rPr>
+          <w:rFonts w:ascii="Courier" w:hAnsi="Courier" w:cs="Times New Roman"/>
+          <w:sz w:val="24"/>
+        </w:rPr>
+      </w:pPr>
+      <w:r>
+        <w:rPr>
+          <w:rFonts w:ascii="Courier" w:hAnsi="Courier" w:cs="Times New Roman"/>
+          <w:sz w:val="24"/>
+        </w:rPr>
+        <w:tab/>
+      </w:r>
+      <w:r>
+        <w:rPr>
+          <w:rFonts w:ascii="Courier" w:hAnsi="Courier" w:cs="Times New Roman"/>
+          <w:sz w:val="24"/>
+        </w:rPr>
+        <w:tab/>
+      </w:r>
+      <w:proofErr w:type="spellStart"/>
+      <w:proofErr w:type="gramStart"/>
+      <w:r>
+        <w:rPr>
+          <w:rFonts w:ascii="Courier" w:hAnsi="Courier" w:cs="Times New Roman"/>
+          <w:sz w:val="24"/>
+        </w:rPr>
+        <w:t>time.sleep</w:t>
+      </w:r>
+      <w:proofErr w:type="spellEnd"/>
+      <w:proofErr w:type="gramEnd"/>
+      <w:r>
+        <w:rPr>
+          <w:rFonts w:ascii="Courier" w:hAnsi="Courier" w:cs="Times New Roman"/>
+          <w:sz w:val="24"/>
+        </w:rPr>
+        <w:t>(0.2)</w:t>
       </w:r>
     </w:p>
     <w:p>
@@ -2115,7 +2514,31 @@
           <w:sz w:val="24"/>
         </w:rPr>
         <w:tab/>
-        <w:t>init()</w:t>
+      </w:r>
+      <w:proofErr w:type="spellStart"/>
+      <w:proofErr w:type="gramStart"/>
+      <w:r>
+        <w:rPr>
+          <w:rFonts w:ascii="Courier" w:hAnsi="Courier" w:cs="Times New Roman"/>
+          <w:sz w:val="24"/>
+        </w:rPr>
+        <w:t>init</w:t>
+      </w:r>
+      <w:proofErr w:type="spellEnd"/>
+      <w:r>
+        <w:rPr>
+          <w:rFonts w:ascii="Courier" w:hAnsi="Courier" w:cs="Times New Roman"/>
+          <w:sz w:val="24"/>
+        </w:rPr>
+        <w:t>(</w:t>
+      </w:r>
+      <w:proofErr w:type="gramEnd"/>
+      <w:r>
+        <w:rPr>
+          <w:rFonts w:ascii="Courier" w:hAnsi="Courier" w:cs="Times New Roman"/>
+          <w:sz w:val="24"/>
+        </w:rPr>
+        <w:t>)</w:t>
       </w:r>
     </w:p>
     <w:p>
@@ -2154,23 +2577,54 @@
           <w:sz w:val="24"/>
         </w:rPr>
         <w:tab/>
-        <w:t>loop()</w:t>
-      </w:r>
-    </w:p>
-    <w:p>
-      <w:pPr>
-        <w:rPr>
-          <w:rFonts w:ascii="Courier" w:hAnsi="Courier" w:cs="Times New Roman"/>
-          <w:sz w:val="24"/>
-        </w:rPr>
-      </w:pPr>
-      <w:r>
-        <w:rPr>
-          <w:rFonts w:ascii="Courier" w:hAnsi="Courier" w:cs="Times New Roman"/>
-          <w:sz w:val="24"/>
-        </w:rPr>
-        <w:tab/>
-        <w:t xml:space="preserve">except KeyboardInterrupt: </w:t>
+      </w:r>
+      <w:proofErr w:type="gramStart"/>
+      <w:r>
+        <w:rPr>
+          <w:rFonts w:ascii="Courier" w:hAnsi="Courier" w:cs="Times New Roman"/>
+          <w:sz w:val="24"/>
+        </w:rPr>
+        <w:t>loop(</w:t>
+      </w:r>
+      <w:proofErr w:type="gramEnd"/>
+      <w:r>
+        <w:rPr>
+          <w:rFonts w:ascii="Courier" w:hAnsi="Courier" w:cs="Times New Roman"/>
+          <w:sz w:val="24"/>
+        </w:rPr>
+        <w:t>)</w:t>
+      </w:r>
+    </w:p>
+    <w:p>
+      <w:pPr>
+        <w:rPr>
+          <w:rFonts w:ascii="Courier" w:hAnsi="Courier" w:cs="Times New Roman"/>
+          <w:sz w:val="24"/>
+        </w:rPr>
+      </w:pPr>
+      <w:r>
+        <w:rPr>
+          <w:rFonts w:ascii="Courier" w:hAnsi="Courier" w:cs="Times New Roman"/>
+          <w:sz w:val="24"/>
+        </w:rPr>
+        <w:tab/>
+        <w:t xml:space="preserve">except </w:t>
+      </w:r>
+      <w:proofErr w:type="spellStart"/>
+      <w:r>
+        <w:rPr>
+          <w:rFonts w:ascii="Courier" w:hAnsi="Courier" w:cs="Times New Roman"/>
+          <w:sz w:val="24"/>
+        </w:rPr>
+        <w:t>KeyboardInterrupt</w:t>
+      </w:r>
+      <w:proofErr w:type="spellEnd"/>
+      <w:r>
+        <w:rPr>
+          <w:rFonts w:ascii="Courier" w:hAnsi="Courier" w:cs="Times New Roman"/>
+          <w:sz w:val="24"/>
+        </w:rPr>
+        <w:t xml:space="preserve">: </w:t>
       </w:r>
     </w:p>
     <w:p>
@@ -2216,7 +2670,23 @@
           <w:sz w:val="24"/>
         </w:rPr>
         <w:tab/>
-        <w:t>print 'The end !'</w:t>
+        <w:t xml:space="preserve">print 'The </w:t>
+      </w:r>
+      <w:proofErr w:type="gramStart"/>
+      <w:r>
+        <w:rPr>
+          <w:rFonts w:ascii="Courier" w:hAnsi="Courier" w:cs="Times New Roman"/>
+          <w:sz w:val="24"/>
+        </w:rPr>
+        <w:t>end !</w:t>
+      </w:r>
+      <w:proofErr w:type="gramEnd"/>
+      <w:r>
+        <w:rPr>
+          <w:rFonts w:ascii="Courier" w:hAnsi="Courier" w:cs="Times New Roman"/>
+          <w:sz w:val="24"/>
+        </w:rPr>
+        <w:t>'</w:t>
       </w:r>
     </w:p>
     <w:p>
@@ -2253,67 +2723,158 @@
           <w:rFonts w:ascii="Courier" w:hAnsi="Courier" w:cs="Times New Roman"/>
           <w:sz w:val="24"/>
         </w:rPr>
-        <w:t>#i</w:t>
-      </w:r>
-      <w:r>
-        <w:rPr>
-          <w:rFonts w:ascii="Courier" w:hAnsi="Courier" w:cs="Times New Roman"/>
-          <w:sz w:val="24"/>
-        </w:rPr>
-        <w:t>nclude &lt;wiringPi.h&gt;</w:t>
-      </w:r>
-    </w:p>
-    <w:p>
-      <w:pPr>
-        <w:rPr>
-          <w:rFonts w:ascii="Courier" w:hAnsi="Courier" w:cs="Times New Roman"/>
-          <w:sz w:val="24"/>
-        </w:rPr>
-      </w:pPr>
-      <w:r>
-        <w:rPr>
-          <w:rFonts w:ascii="Courier" w:hAnsi="Courier" w:cs="Times New Roman"/>
-          <w:sz w:val="24"/>
-        </w:rPr>
-        <w:t>#include &lt;stdio.h&gt;</w:t>
-      </w:r>
-    </w:p>
-    <w:p>
-      <w:pPr>
-        <w:rPr>
-          <w:rFonts w:ascii="Courier" w:hAnsi="Courier" w:cs="Times New Roman"/>
-          <w:sz w:val="24"/>
-        </w:rPr>
-      </w:pPr>
-    </w:p>
-    <w:p>
-      <w:pPr>
-        <w:rPr>
-          <w:rFonts w:ascii="Courier" w:hAnsi="Courier" w:cs="Times New Roman"/>
-          <w:sz w:val="24"/>
-        </w:rPr>
-      </w:pPr>
-      <w:r>
-        <w:rPr>
-          <w:rFonts w:ascii="Courier" w:hAnsi="Courier" w:cs="Times New Roman"/>
-          <w:sz w:val="24"/>
-        </w:rPr>
-        <w:t>typedef unsigned char uchar;</w:t>
-      </w:r>
-    </w:p>
-    <w:p>
-      <w:pPr>
-        <w:rPr>
-          <w:rFonts w:ascii="Courier" w:hAnsi="Courier" w:cs="Times New Roman"/>
-          <w:sz w:val="24"/>
-        </w:rPr>
-      </w:pPr>
-      <w:r>
-        <w:rPr>
-          <w:rFonts w:ascii="Courier" w:hAnsi="Courier" w:cs="Times New Roman"/>
-          <w:sz w:val="24"/>
-        </w:rPr>
-        <w:t>typedef unsigned int uint;</w:t>
+        <w:t>#include &lt;</w:t>
+      </w:r>
+      <w:proofErr w:type="spellStart"/>
+      <w:r>
+        <w:rPr>
+          <w:rFonts w:ascii="Courier" w:hAnsi="Courier" w:cs="Times New Roman"/>
+          <w:sz w:val="24"/>
+        </w:rPr>
+        <w:t>wiringPi.h</w:t>
+      </w:r>
+      <w:proofErr w:type="spellEnd"/>
+      <w:r>
+        <w:rPr>
+          <w:rFonts w:ascii="Courier" w:hAnsi="Courier" w:cs="Times New Roman"/>
+          <w:sz w:val="24"/>
+        </w:rPr>
+        <w:t>&gt;</w:t>
+      </w:r>
+    </w:p>
+    <w:p>
+      <w:pPr>
+        <w:rPr>
+          <w:rFonts w:ascii="Courier" w:hAnsi="Courier" w:cs="Times New Roman"/>
+          <w:sz w:val="24"/>
+        </w:rPr>
+      </w:pPr>
+      <w:r>
+        <w:rPr>
+          <w:rFonts w:ascii="Courier" w:hAnsi="Courier" w:cs="Times New Roman"/>
+          <w:sz w:val="24"/>
+        </w:rPr>
+        <w:t>#include &lt;</w:t>
+      </w:r>
+      <w:proofErr w:type="spellStart"/>
+      <w:r>
+        <w:rPr>
+          <w:rFonts w:ascii="Courier" w:hAnsi="Courier" w:cs="Times New Roman"/>
+          <w:sz w:val="24"/>
+        </w:rPr>
+        <w:t>stdio.h</w:t>
+      </w:r>
+      <w:proofErr w:type="spellEnd"/>
+      <w:r>
+        <w:rPr>
+          <w:rFonts w:ascii="Courier" w:hAnsi="Courier" w:cs="Times New Roman"/>
+          <w:sz w:val="24"/>
+        </w:rPr>
+        <w:t>&gt;</w:t>
+      </w:r>
+    </w:p>
+    <w:p>
+      <w:pPr>
+        <w:rPr>
+          <w:rFonts w:ascii="Courier" w:hAnsi="Courier" w:cs="Times New Roman"/>
+          <w:sz w:val="24"/>
+        </w:rPr>
+      </w:pPr>
+    </w:p>
+    <w:p>
+      <w:pPr>
+        <w:rPr>
+          <w:rFonts w:ascii="Courier" w:hAnsi="Courier" w:cs="Times New Roman"/>
+          <w:sz w:val="24"/>
+        </w:rPr>
+      </w:pPr>
+      <w:proofErr w:type="spellStart"/>
+      <w:r>
+        <w:rPr>
+          <w:rFonts w:ascii="Courier" w:hAnsi="Courier" w:cs="Times New Roman"/>
+          <w:sz w:val="24"/>
+        </w:rPr>
+        <w:t>typedef</w:t>
+      </w:r>
+      <w:proofErr w:type="spellEnd"/>
+      <w:r>
+        <w:rPr>
+          <w:rFonts w:ascii="Courier" w:hAnsi="Courier" w:cs="Times New Roman"/>
+          <w:sz w:val="24"/>
+        </w:rPr>
+        <w:t xml:space="preserve"> unsigned char </w:t>
+      </w:r>
+      <w:proofErr w:type="spellStart"/>
+      <w:r>
+        <w:rPr>
+          <w:rFonts w:ascii="Courier" w:hAnsi="Courier" w:cs="Times New Roman"/>
+          <w:sz w:val="24"/>
+        </w:rPr>
+        <w:t>uchar</w:t>
+      </w:r>
+      <w:proofErr w:type="spellEnd"/>
+      <w:r>
+        <w:rPr>
+          <w:rFonts w:ascii="Courier" w:hAnsi="Courier" w:cs="Times New Roman"/>
+          <w:sz w:val="24"/>
+        </w:rPr>
+        <w:t>;</w:t>
+      </w:r>
+    </w:p>
+    <w:p>
+      <w:pPr>
+        <w:rPr>
+          <w:rFonts w:ascii="Courier" w:hAnsi="Courier" w:cs="Times New Roman"/>
+          <w:sz w:val="24"/>
+        </w:rPr>
+      </w:pPr>
+      <w:proofErr w:type="spellStart"/>
+      <w:r>
+        <w:rPr>
+          <w:rFonts w:ascii="Courier" w:hAnsi="Courier" w:cs="Times New Roman"/>
+          <w:sz w:val="24"/>
+        </w:rPr>
+        <w:t>typedef</w:t>
+      </w:r>
+      <w:proofErr w:type="spellEnd"/>
+      <w:r>
+        <w:rPr>
+          <w:rFonts w:ascii="Courier" w:hAnsi="Courier" w:cs="Times New Roman"/>
+          <w:sz w:val="24"/>
+        </w:rPr>
+        <w:t xml:space="preserve"> unsigned </w:t>
+      </w:r>
+      <w:proofErr w:type="spellStart"/>
+      <w:r>
+        <w:rPr>
+          <w:rFonts w:ascii="Courier" w:hAnsi="Courier" w:cs="Times New Roman"/>
+          <w:sz w:val="24"/>
+        </w:rPr>
+        <w:t>int</w:t>
+      </w:r>
+      <w:proofErr w:type="spellEnd"/>
+      <w:r>
+        <w:rPr>
+          <w:rFonts w:ascii="Courier" w:hAnsi="Courier" w:cs="Times New Roman"/>
+          <w:sz w:val="24"/>
+        </w:rPr>
+        <w:t xml:space="preserve"> </w:t>
+      </w:r>
+      <w:proofErr w:type="spellStart"/>
+      <w:r>
+        <w:rPr>
+          <w:rFonts w:ascii="Courier" w:hAnsi="Courier" w:cs="Times New Roman"/>
+          <w:sz w:val="24"/>
+        </w:rPr>
+        <w:t>uint</w:t>
+      </w:r>
+      <w:proofErr w:type="spellEnd"/>
+      <w:r>
+        <w:rPr>
+          <w:rFonts w:ascii="Courier" w:hAnsi="Courier" w:cs="Times New Roman"/>
+          <w:sz w:val="24"/>
+        </w:rPr>
+        <w:t>;</w:t>
       </w:r>
     </w:p>
     <w:p>
@@ -2389,7 +2950,23 @@
           <w:sz w:val="24"/>
         </w:rPr>
         <w:tab/>
-        <w:t xml:space="preserve">    LedPin    4</w:t>
+        <w:t xml:space="preserve">    </w:t>
+      </w:r>
+      <w:proofErr w:type="spellStart"/>
+      <w:r>
+        <w:rPr>
+          <w:rFonts w:ascii="Courier" w:hAnsi="Courier" w:cs="Times New Roman"/>
+          <w:sz w:val="24"/>
+        </w:rPr>
+        <w:t>LedPin</w:t>
+      </w:r>
+      <w:proofErr w:type="spellEnd"/>
+      <w:r>
+        <w:rPr>
+          <w:rFonts w:ascii="Courier" w:hAnsi="Courier" w:cs="Times New Roman"/>
+          <w:sz w:val="24"/>
+        </w:rPr>
+        <w:t xml:space="preserve">    4</w:t>
       </w:r>
     </w:p>
     <w:p>
@@ -2429,12 +3006,62 @@
           <w:sz w:val="24"/>
         </w:rPr>
       </w:pPr>
-      <w:r>
-        <w:rPr>
-          <w:rFonts w:ascii="Courier" w:hAnsi="Courier" w:cs="Times New Roman"/>
-          <w:sz w:val="24"/>
-        </w:rPr>
-        <w:t>uchar get_ADC_Result(uchar channel)</w:t>
+      <w:proofErr w:type="spellStart"/>
+      <w:r>
+        <w:rPr>
+          <w:rFonts w:ascii="Courier" w:hAnsi="Courier" w:cs="Times New Roman"/>
+          <w:sz w:val="24"/>
+        </w:rPr>
+        <w:t>uchar</w:t>
+      </w:r>
+      <w:proofErr w:type="spellEnd"/>
+      <w:r>
+        <w:rPr>
+          <w:rFonts w:ascii="Courier" w:hAnsi="Courier" w:cs="Times New Roman"/>
+          <w:sz w:val="24"/>
+        </w:rPr>
+        <w:t xml:space="preserve"> </w:t>
+      </w:r>
+      <w:proofErr w:type="spellStart"/>
+      <w:r>
+        <w:rPr>
+          <w:rFonts w:ascii="Courier" w:hAnsi="Courier" w:cs="Times New Roman"/>
+          <w:sz w:val="24"/>
+        </w:rPr>
+        <w:t>get_ADC_</w:t>
+      </w:r>
+      <w:proofErr w:type="gramStart"/>
+      <w:r>
+        <w:rPr>
+          <w:rFonts w:ascii="Courier" w:hAnsi="Courier" w:cs="Times New Roman"/>
+          <w:sz w:val="24"/>
+        </w:rPr>
+        <w:t>Result</w:t>
+      </w:r>
+      <w:proofErr w:type="spellEnd"/>
+      <w:r>
+        <w:rPr>
+          <w:rFonts w:ascii="Courier" w:hAnsi="Courier" w:cs="Times New Roman"/>
+          <w:sz w:val="24"/>
+        </w:rPr>
+        <w:t>(</w:t>
+      </w:r>
+      <w:proofErr w:type="spellStart"/>
+      <w:proofErr w:type="gramEnd"/>
+      <w:r>
+        <w:rPr>
+          <w:rFonts w:ascii="Courier" w:hAnsi="Courier" w:cs="Times New Roman"/>
+          <w:sz w:val="24"/>
+        </w:rPr>
+        <w:t>uchar</w:t>
+      </w:r>
+      <w:proofErr w:type="spellEnd"/>
+      <w:r>
+        <w:rPr>
+          <w:rFonts w:ascii="Courier" w:hAnsi="Courier" w:cs="Times New Roman"/>
+          <w:sz w:val="24"/>
+        </w:rPr>
+        <w:t xml:space="preserve"> channel)</w:t>
       </w:r>
     </w:p>
     <w:p>
@@ -2466,164 +3093,204 @@
         </w:rPr>
         <w:tab/>
       </w:r>
-      <w:r>
-        <w:rPr>
-          <w:rFonts w:ascii="Courier" w:hAnsi="Courier" w:cs="Times New Roman"/>
-          <w:sz w:val="24"/>
-        </w:rPr>
-        <w:t>uchar i;</w:t>
-      </w:r>
-    </w:p>
-    <w:p>
-      <w:pPr>
-        <w:rPr>
-          <w:rFonts w:ascii="Courier" w:hAnsi="Courier" w:cs="Times New Roman"/>
-          <w:sz w:val="24"/>
-        </w:rPr>
-      </w:pPr>
-      <w:r>
-        <w:rPr>
-          <w:rFonts w:ascii="Courier" w:hAnsi="Courier" w:cs="Times New Roman"/>
-          <w:sz w:val="24"/>
-        </w:rPr>
-        <w:tab/>
-        <w:t>uchar dat1=0, dat2=0;</w:t>
-      </w:r>
-    </w:p>
-    <w:p>
-      <w:pPr>
-        <w:rPr>
-          <w:rFonts w:ascii="Courier" w:hAnsi="Courier" w:cs="Times New Roman"/>
-          <w:sz w:val="24"/>
-        </w:rPr>
-      </w:pPr>
-    </w:p>
-    <w:p>
-      <w:pPr>
-        <w:rPr>
-          <w:rFonts w:ascii="Courier" w:hAnsi="Courier" w:cs="Times New Roman"/>
-          <w:sz w:val="24"/>
-        </w:rPr>
-      </w:pPr>
-      <w:r>
-        <w:rPr>
-          <w:rFonts w:ascii="Courier" w:hAnsi="Courier" w:cs="Times New Roman"/>
-          <w:sz w:val="24"/>
-        </w:rPr>
-        <w:tab/>
-        <w:t>digitalWrite(ADC_CS, 0);</w:t>
-      </w:r>
-    </w:p>
-    <w:p>
-      <w:pPr>
-        <w:rPr>
-          <w:rFonts w:ascii="Courier" w:hAnsi="Courier" w:cs="Times New Roman"/>
-          <w:sz w:val="24"/>
-        </w:rPr>
-      </w:pPr>
-      <w:r>
-        <w:rPr>
-          <w:rFonts w:ascii="Courier" w:hAnsi="Courier" w:cs="Times New Roman"/>
-          <w:sz w:val="24"/>
-        </w:rPr>
-        <w:tab/>
-        <w:t>digitalWrite(ADC_CLK,0);</w:t>
-      </w:r>
-    </w:p>
-    <w:p>
-      <w:pPr>
-        <w:rPr>
-          <w:rFonts w:ascii="Courier" w:hAnsi="Courier" w:cs="Times New Roman"/>
-          <w:sz w:val="24"/>
-        </w:rPr>
-      </w:pPr>
-      <w:r>
-        <w:rPr>
-          <w:rFonts w:ascii="Courier" w:hAnsi="Courier" w:cs="Times New Roman"/>
-          <w:sz w:val="24"/>
-        </w:rPr>
-        <w:tab/>
-        <w:t>digitalWrite(ADC_DIO,1);</w:t>
-      </w:r>
-      <w:r>
-        <w:rPr>
-          <w:rFonts w:ascii="Courier" w:hAnsi="Courier" w:cs="Times New Roman"/>
-          <w:sz w:val="24"/>
-        </w:rPr>
-        <w:tab/>
-        <w:t>delayMicroseconds(2);</w:t>
-      </w:r>
-    </w:p>
-    <w:p>
-      <w:pPr>
-        <w:rPr>
-          <w:rFonts w:ascii="Courier" w:hAnsi="Courier" w:cs="Times New Roman"/>
-          <w:sz w:val="24"/>
-        </w:rPr>
-      </w:pPr>
-      <w:r>
-        <w:rPr>
-          <w:rFonts w:ascii="Courier" w:hAnsi="Courier" w:cs="Times New Roman"/>
-          <w:sz w:val="24"/>
-        </w:rPr>
-        <w:tab/>
-        <w:t>digitalWrite(ADC_CLK,1);</w:t>
-      </w:r>
-      <w:r>
-        <w:rPr>
-          <w:rFonts w:ascii="Courier" w:hAnsi="Courier" w:cs="Times New Roman"/>
-          <w:sz w:val="24"/>
-        </w:rPr>
-        <w:tab/>
-        <w:t>delayMicroseconds(2);</w:t>
-      </w:r>
-    </w:p>
-    <w:p>
-      <w:pPr>
-        <w:rPr>
-          <w:rFonts w:ascii="Courier" w:hAnsi="Courier" w:cs="Times New Roman"/>
-          <w:sz w:val="24"/>
-        </w:rPr>
-      </w:pPr>
-    </w:p>
-    <w:p>
-      <w:pPr>
-        <w:rPr>
-          <w:rFonts w:ascii="Courier" w:hAnsi="Courier" w:cs="Times New Roman"/>
-          <w:sz w:val="24"/>
-        </w:rPr>
-      </w:pPr>
-      <w:r>
-        <w:rPr>
-          <w:rFonts w:ascii="Courier" w:hAnsi="Courier" w:cs="Times New Roman"/>
-          <w:sz w:val="24"/>
-        </w:rPr>
-        <w:tab/>
-        <w:t>digitalWrite(ADC_CLK,0);</w:t>
-      </w:r>
-      <w:r>
-        <w:rPr>
-          <w:rFonts w:ascii="Courier" w:hAnsi="Courier" w:cs="Times New Roman"/>
-          <w:sz w:val="24"/>
-        </w:rPr>
-        <w:tab/>
-      </w:r>
-    </w:p>
-    <w:p>
-      <w:pPr>
-        <w:rPr>
-          <w:rFonts w:ascii="Courier" w:hAnsi="Courier" w:cs="Times New Roman"/>
-          <w:sz w:val="24"/>
-        </w:rPr>
-      </w:pPr>
-      <w:r>
-        <w:rPr>
-          <w:rFonts w:ascii="Courier" w:hAnsi="Courier" w:cs="Times New Roman"/>
-          <w:sz w:val="24"/>
-        </w:rPr>
-        <w:tab/>
-        <w:t>digitalWrite(ADC_DIO,1);    delayMicroseconds(</w:t>
-      </w:r>
+      <w:proofErr w:type="spellStart"/>
+      <w:r>
+        <w:rPr>
+          <w:rFonts w:ascii="Courier" w:hAnsi="Courier" w:cs="Times New Roman"/>
+          <w:sz w:val="24"/>
+        </w:rPr>
+        <w:t>uchar</w:t>
+      </w:r>
+      <w:proofErr w:type="spellEnd"/>
+      <w:r>
+        <w:rPr>
+          <w:rFonts w:ascii="Courier" w:hAnsi="Courier" w:cs="Times New Roman"/>
+          <w:sz w:val="24"/>
+        </w:rPr>
+        <w:t xml:space="preserve"> </w:t>
+      </w:r>
+      <w:proofErr w:type="spellStart"/>
+      <w:r>
+        <w:rPr>
+          <w:rFonts w:ascii="Courier" w:hAnsi="Courier" w:cs="Times New Roman"/>
+          <w:sz w:val="24"/>
+        </w:rPr>
+        <w:t>i</w:t>
+      </w:r>
+      <w:proofErr w:type="spellEnd"/>
+      <w:r>
+        <w:rPr>
+          <w:rFonts w:ascii="Courier" w:hAnsi="Courier" w:cs="Times New Roman"/>
+          <w:sz w:val="24"/>
+        </w:rPr>
+        <w:t>;</w:t>
+      </w:r>
+    </w:p>
+    <w:p>
+      <w:pPr>
+        <w:rPr>
+          <w:rFonts w:ascii="Courier" w:hAnsi="Courier" w:cs="Times New Roman"/>
+          <w:sz w:val="24"/>
+        </w:rPr>
+      </w:pPr>
+      <w:r>
+        <w:rPr>
+          <w:rFonts w:ascii="Courier" w:hAnsi="Courier" w:cs="Times New Roman"/>
+          <w:sz w:val="24"/>
+        </w:rPr>
+        <w:tab/>
+      </w:r>
+      <w:proofErr w:type="spellStart"/>
+      <w:r>
+        <w:rPr>
+          <w:rFonts w:ascii="Courier" w:hAnsi="Courier" w:cs="Times New Roman"/>
+          <w:sz w:val="24"/>
+        </w:rPr>
+        <w:t>uchar</w:t>
+      </w:r>
+      <w:proofErr w:type="spellEnd"/>
+      <w:r>
+        <w:rPr>
+          <w:rFonts w:ascii="Courier" w:hAnsi="Courier" w:cs="Times New Roman"/>
+          <w:sz w:val="24"/>
+        </w:rPr>
+        <w:t xml:space="preserve"> dat1=0, dat2=0;</w:t>
+      </w:r>
+    </w:p>
+    <w:p>
+      <w:pPr>
+        <w:rPr>
+          <w:rFonts w:ascii="Courier" w:hAnsi="Courier" w:cs="Times New Roman"/>
+          <w:sz w:val="24"/>
+        </w:rPr>
+      </w:pPr>
+    </w:p>
+    <w:p>
+      <w:pPr>
+        <w:rPr>
+          <w:rFonts w:ascii="Courier" w:hAnsi="Courier" w:cs="Times New Roman"/>
+          <w:sz w:val="24"/>
+        </w:rPr>
+      </w:pPr>
+      <w:r>
+        <w:rPr>
+          <w:rFonts w:ascii="Courier" w:hAnsi="Courier" w:cs="Times New Roman"/>
+          <w:sz w:val="24"/>
+        </w:rPr>
+        <w:tab/>
+      </w:r>
+      <w:proofErr w:type="spellStart"/>
+      <w:proofErr w:type="gramStart"/>
+      <w:r>
+        <w:rPr>
+          <w:rFonts w:ascii="Courier" w:hAnsi="Courier" w:cs="Times New Roman"/>
+          <w:sz w:val="24"/>
+        </w:rPr>
+        <w:t>digitalWrite</w:t>
+      </w:r>
+      <w:proofErr w:type="spellEnd"/>
+      <w:r>
+        <w:rPr>
+          <w:rFonts w:ascii="Courier" w:hAnsi="Courier" w:cs="Times New Roman"/>
+          <w:sz w:val="24"/>
+        </w:rPr>
+        <w:t>(</w:t>
+      </w:r>
+      <w:proofErr w:type="gramEnd"/>
+      <w:r>
+        <w:rPr>
+          <w:rFonts w:ascii="Courier" w:hAnsi="Courier" w:cs="Times New Roman"/>
+          <w:sz w:val="24"/>
+        </w:rPr>
+        <w:t>ADC_CS, 0);</w:t>
+      </w:r>
+    </w:p>
+    <w:p>
+      <w:pPr>
+        <w:rPr>
+          <w:rFonts w:ascii="Courier" w:hAnsi="Courier" w:cs="Times New Roman"/>
+          <w:sz w:val="24"/>
+        </w:rPr>
+      </w:pPr>
+      <w:r>
+        <w:rPr>
+          <w:rFonts w:ascii="Courier" w:hAnsi="Courier" w:cs="Times New Roman"/>
+          <w:sz w:val="24"/>
+        </w:rPr>
+        <w:tab/>
+      </w:r>
+      <w:proofErr w:type="spellStart"/>
+      <w:r>
+        <w:rPr>
+          <w:rFonts w:ascii="Courier" w:hAnsi="Courier" w:cs="Times New Roman"/>
+          <w:sz w:val="24"/>
+        </w:rPr>
+        <w:t>digitalWrite</w:t>
+      </w:r>
+      <w:proofErr w:type="spellEnd"/>
+      <w:r>
+        <w:rPr>
+          <w:rFonts w:ascii="Courier" w:hAnsi="Courier" w:cs="Times New Roman"/>
+          <w:sz w:val="24"/>
+        </w:rPr>
+        <w:t>(ADC_CLK,0);</w:t>
+      </w:r>
+    </w:p>
+    <w:p>
+      <w:pPr>
+        <w:rPr>
+          <w:rFonts w:ascii="Courier" w:hAnsi="Courier" w:cs="Times New Roman"/>
+          <w:sz w:val="24"/>
+        </w:rPr>
+      </w:pPr>
+      <w:r>
+        <w:rPr>
+          <w:rFonts w:ascii="Courier" w:hAnsi="Courier" w:cs="Times New Roman"/>
+          <w:sz w:val="24"/>
+        </w:rPr>
+        <w:tab/>
+      </w:r>
+      <w:proofErr w:type="spellStart"/>
+      <w:r>
+        <w:rPr>
+          <w:rFonts w:ascii="Courier" w:hAnsi="Courier" w:cs="Times New Roman"/>
+          <w:sz w:val="24"/>
+        </w:rPr>
+        <w:t>digitalWrite</w:t>
+      </w:r>
+      <w:proofErr w:type="spellEnd"/>
+      <w:r>
+        <w:rPr>
+          <w:rFonts w:ascii="Courier" w:hAnsi="Courier" w:cs="Times New Roman"/>
+          <w:sz w:val="24"/>
+        </w:rPr>
+        <w:t>(ADC_DIO,1);</w:t>
+      </w:r>
+      <w:r>
+        <w:rPr>
+          <w:rFonts w:ascii="Courier" w:hAnsi="Courier" w:cs="Times New Roman"/>
+          <w:sz w:val="24"/>
+        </w:rPr>
+        <w:tab/>
+      </w:r>
+      <w:proofErr w:type="spellStart"/>
+      <w:proofErr w:type="gramStart"/>
+      <w:r>
+        <w:rPr>
+          <w:rFonts w:ascii="Courier" w:hAnsi="Courier" w:cs="Times New Roman"/>
+          <w:sz w:val="24"/>
+        </w:rPr>
+        <w:t>delayMicroseconds</w:t>
+      </w:r>
+      <w:proofErr w:type="spellEnd"/>
+      <w:r>
+        <w:rPr>
+          <w:rFonts w:ascii="Courier" w:hAnsi="Courier" w:cs="Times New Roman"/>
+          <w:sz w:val="24"/>
+        </w:rPr>
+        <w:t>(</w:t>
+      </w:r>
+      <w:proofErr w:type="gramEnd"/>
       <w:r>
         <w:rPr>
           <w:rFonts w:ascii="Courier" w:hAnsi="Courier" w:cs="Times New Roman"/>
@@ -2645,186 +3312,616 @@
           <w:sz w:val="24"/>
         </w:rPr>
         <w:tab/>
-        <w:t>digitalWrite(ADC_CLK,1);</w:t>
-      </w:r>
-      <w:r>
-        <w:rPr>
-          <w:rFonts w:ascii="Courier" w:hAnsi="Courier" w:cs="Times New Roman"/>
-          <w:sz w:val="24"/>
-        </w:rPr>
-        <w:tab/>
-        <w:t>delayMicroseconds(2);</w:t>
-      </w:r>
-    </w:p>
-    <w:p>
-      <w:pPr>
-        <w:rPr>
-          <w:rFonts w:ascii="Courier" w:hAnsi="Courier" w:cs="Times New Roman"/>
-          <w:sz w:val="24"/>
-        </w:rPr>
-      </w:pPr>
-    </w:p>
-    <w:p>
-      <w:pPr>
-        <w:rPr>
-          <w:rFonts w:ascii="Courier" w:hAnsi="Courier" w:cs="Times New Roman"/>
-          <w:sz w:val="24"/>
-        </w:rPr>
-      </w:pPr>
-      <w:r>
-        <w:rPr>
-          <w:rFonts w:ascii="Courier" w:hAnsi="Courier" w:cs="Times New Roman"/>
-          <w:sz w:val="24"/>
-        </w:rPr>
-        <w:tab/>
-        <w:t>digitalWrite(ADC_CLK,0);</w:t>
-      </w:r>
-      <w:r>
-        <w:rPr>
-          <w:rFonts w:ascii="Courier" w:hAnsi="Courier" w:cs="Times New Roman"/>
-          <w:sz w:val="24"/>
-        </w:rPr>
-        <w:tab/>
-      </w:r>
-    </w:p>
-    <w:p>
-      <w:pPr>
-        <w:rPr>
-          <w:rFonts w:ascii="Courier" w:hAnsi="Courier" w:cs="Times New Roman"/>
-          <w:sz w:val="24"/>
-        </w:rPr>
-      </w:pPr>
-      <w:r>
-        <w:rPr>
-          <w:rFonts w:ascii="Courier" w:hAnsi="Courier" w:cs="Times New Roman"/>
-          <w:sz w:val="24"/>
-        </w:rPr>
-        <w:tab/>
-        <w:t>digitalWrite(ADC_DIO,channel);</w:t>
-      </w:r>
-      <w:r>
-        <w:rPr>
-          <w:rFonts w:ascii="Courier" w:hAnsi="Courier" w:cs="Times New Roman"/>
-          <w:sz w:val="24"/>
-        </w:rPr>
-        <w:tab/>
-        <w:t>delayMicroseconds(2);</w:t>
-      </w:r>
-    </w:p>
-    <w:p>
-      <w:pPr>
-        <w:rPr>
-          <w:rFonts w:ascii="Courier" w:hAnsi="Courier" w:cs="Times New Roman"/>
-          <w:sz w:val="24"/>
-        </w:rPr>
-      </w:pPr>
-      <w:r>
-        <w:rPr>
-          <w:rFonts w:ascii="Courier" w:hAnsi="Courier" w:cs="Times New Roman"/>
-          <w:sz w:val="24"/>
-        </w:rPr>
-        <w:tab/>
-        <w:t>digitalWrite(ADC_CLK,1);</w:t>
-      </w:r>
-      <w:r>
-        <w:rPr>
-          <w:rFonts w:ascii="Courier" w:hAnsi="Courier" w:cs="Times New Roman"/>
-          <w:sz w:val="24"/>
-        </w:rPr>
-        <w:tab/>
-      </w:r>
-    </w:p>
-    <w:p>
-      <w:pPr>
-        <w:rPr>
-          <w:rFonts w:ascii="Courier" w:hAnsi="Courier" w:cs="Times New Roman"/>
-          <w:sz w:val="24"/>
-        </w:rPr>
-      </w:pPr>
-      <w:r>
-        <w:rPr>
-          <w:rFonts w:ascii="Courier" w:hAnsi="Courier" w:cs="Times New Roman"/>
-          <w:sz w:val="24"/>
-        </w:rPr>
-        <w:tab/>
-        <w:t>digitalWrite(ADC_DIO,1);    delayMicroseconds(2);</w:t>
-      </w:r>
-    </w:p>
-    <w:p>
-      <w:pPr>
-        <w:rPr>
-          <w:rFonts w:ascii="Courier" w:hAnsi="Courier" w:cs="Times New Roman"/>
-          <w:sz w:val="24"/>
-        </w:rPr>
-      </w:pPr>
-      <w:r>
-        <w:rPr>
-          <w:rFonts w:ascii="Courier" w:hAnsi="Courier" w:cs="Times New Roman"/>
-          <w:sz w:val="24"/>
-        </w:rPr>
-        <w:tab/>
-        <w:t>digitalWrite(ADC_CLK,0);</w:t>
-      </w:r>
-      <w:r>
-        <w:rPr>
-          <w:rFonts w:ascii="Courier" w:hAnsi="Courier" w:cs="Times New Roman"/>
-          <w:sz w:val="24"/>
-        </w:rPr>
-        <w:tab/>
-      </w:r>
-    </w:p>
-    <w:p>
-      <w:pPr>
-        <w:rPr>
-          <w:rFonts w:ascii="Courier" w:hAnsi="Courier" w:cs="Times New Roman"/>
-          <w:sz w:val="24"/>
-        </w:rPr>
-      </w:pPr>
-      <w:r>
-        <w:rPr>
-          <w:rFonts w:ascii="Courier" w:hAnsi="Courier" w:cs="Times New Roman"/>
-          <w:sz w:val="24"/>
-        </w:rPr>
-        <w:tab/>
-        <w:t>digitalWrite(ADC</w:t>
-      </w:r>
-      <w:r>
-        <w:rPr>
-          <w:rFonts w:ascii="Courier" w:hAnsi="Courier" w:cs="Times New Roman"/>
-          <w:sz w:val="24"/>
-        </w:rPr>
-        <w:t>_DIO,1);    delayMicroseconds(2);</w:t>
-      </w:r>
-    </w:p>
-    <w:p>
-      <w:pPr>
-        <w:rPr>
-          <w:rFonts w:ascii="Courier" w:hAnsi="Courier" w:cs="Times New Roman"/>
-          <w:sz w:val="24"/>
-        </w:rPr>
-      </w:pPr>
-      <w:r>
-        <w:rPr>
-          <w:rFonts w:ascii="Courier" w:hAnsi="Courier" w:cs="Times New Roman"/>
-          <w:sz w:val="24"/>
-        </w:rPr>
-        <w:tab/>
-      </w:r>
-    </w:p>
-    <w:p>
-      <w:pPr>
-        <w:rPr>
-          <w:rFonts w:ascii="Courier" w:hAnsi="Courier" w:cs="Times New Roman"/>
-          <w:sz w:val="24"/>
-        </w:rPr>
-      </w:pPr>
-      <w:r>
-        <w:rPr>
-          <w:rFonts w:ascii="Courier" w:hAnsi="Courier" w:cs="Times New Roman"/>
-          <w:sz w:val="24"/>
-        </w:rPr>
-        <w:tab/>
-        <w:t>for(i=0;i&lt;8;i++)</w:t>
+      </w:r>
+      <w:proofErr w:type="spellStart"/>
+      <w:r>
+        <w:rPr>
+          <w:rFonts w:ascii="Courier" w:hAnsi="Courier" w:cs="Times New Roman"/>
+          <w:sz w:val="24"/>
+        </w:rPr>
+        <w:t>digitalWrite</w:t>
+      </w:r>
+      <w:proofErr w:type="spellEnd"/>
+      <w:r>
+        <w:rPr>
+          <w:rFonts w:ascii="Courier" w:hAnsi="Courier" w:cs="Times New Roman"/>
+          <w:sz w:val="24"/>
+        </w:rPr>
+        <w:t>(ADC_CLK,1);</w:t>
+      </w:r>
+      <w:r>
+        <w:rPr>
+          <w:rFonts w:ascii="Courier" w:hAnsi="Courier" w:cs="Times New Roman"/>
+          <w:sz w:val="24"/>
+        </w:rPr>
+        <w:tab/>
+      </w:r>
+      <w:proofErr w:type="spellStart"/>
+      <w:proofErr w:type="gramStart"/>
+      <w:r>
+        <w:rPr>
+          <w:rFonts w:ascii="Courier" w:hAnsi="Courier" w:cs="Times New Roman"/>
+          <w:sz w:val="24"/>
+        </w:rPr>
+        <w:t>delayMicroseconds</w:t>
+      </w:r>
+      <w:proofErr w:type="spellEnd"/>
+      <w:r>
+        <w:rPr>
+          <w:rFonts w:ascii="Courier" w:hAnsi="Courier" w:cs="Times New Roman"/>
+          <w:sz w:val="24"/>
+        </w:rPr>
+        <w:t>(</w:t>
+      </w:r>
+      <w:proofErr w:type="gramEnd"/>
+      <w:r>
+        <w:rPr>
+          <w:rFonts w:ascii="Courier" w:hAnsi="Courier" w:cs="Times New Roman"/>
+          <w:sz w:val="24"/>
+        </w:rPr>
+        <w:t>2);</w:t>
+      </w:r>
+    </w:p>
+    <w:p>
+      <w:pPr>
+        <w:rPr>
+          <w:rFonts w:ascii="Courier" w:hAnsi="Courier" w:cs="Times New Roman"/>
+          <w:sz w:val="24"/>
+        </w:rPr>
+      </w:pPr>
+    </w:p>
+    <w:p>
+      <w:pPr>
+        <w:rPr>
+          <w:rFonts w:ascii="Courier" w:hAnsi="Courier" w:cs="Times New Roman"/>
+          <w:sz w:val="24"/>
+        </w:rPr>
+      </w:pPr>
+      <w:r>
+        <w:rPr>
+          <w:rFonts w:ascii="Courier" w:hAnsi="Courier" w:cs="Times New Roman"/>
+          <w:sz w:val="24"/>
+        </w:rPr>
+        <w:tab/>
+      </w:r>
+      <w:proofErr w:type="spellStart"/>
+      <w:r>
+        <w:rPr>
+          <w:rFonts w:ascii="Courier" w:hAnsi="Courier" w:cs="Times New Roman"/>
+          <w:sz w:val="24"/>
+        </w:rPr>
+        <w:t>digitalWrite</w:t>
+      </w:r>
+      <w:proofErr w:type="spellEnd"/>
+      <w:r>
+        <w:rPr>
+          <w:rFonts w:ascii="Courier" w:hAnsi="Courier" w:cs="Times New Roman"/>
+          <w:sz w:val="24"/>
+        </w:rPr>
+        <w:t>(ADC_CLK,0);</w:t>
+      </w:r>
+      <w:r>
+        <w:rPr>
+          <w:rFonts w:ascii="Courier" w:hAnsi="Courier" w:cs="Times New Roman"/>
+          <w:sz w:val="24"/>
+        </w:rPr>
+        <w:tab/>
+      </w:r>
+    </w:p>
+    <w:p>
+      <w:pPr>
+        <w:rPr>
+          <w:rFonts w:ascii="Courier" w:hAnsi="Courier" w:cs="Times New Roman"/>
+          <w:sz w:val="24"/>
+        </w:rPr>
+      </w:pPr>
+      <w:r>
+        <w:rPr>
+          <w:rFonts w:ascii="Courier" w:hAnsi="Courier" w:cs="Times New Roman"/>
+          <w:sz w:val="24"/>
+        </w:rPr>
+        <w:tab/>
+      </w:r>
+      <w:proofErr w:type="spellStart"/>
+      <w:r>
+        <w:rPr>
+          <w:rFonts w:ascii="Courier" w:hAnsi="Courier" w:cs="Times New Roman"/>
+          <w:sz w:val="24"/>
+        </w:rPr>
+        <w:t>digitalWrite</w:t>
+      </w:r>
+      <w:proofErr w:type="spellEnd"/>
+      <w:r>
+        <w:rPr>
+          <w:rFonts w:ascii="Courier" w:hAnsi="Courier" w:cs="Times New Roman"/>
+          <w:sz w:val="24"/>
+        </w:rPr>
+        <w:t>(ADC_DIO,1</w:t>
+      </w:r>
+      <w:proofErr w:type="gramStart"/>
+      <w:r>
+        <w:rPr>
+          <w:rFonts w:ascii="Courier" w:hAnsi="Courier" w:cs="Times New Roman"/>
+          <w:sz w:val="24"/>
+        </w:rPr>
+        <w:t xml:space="preserve">);   </w:t>
+      </w:r>
+      <w:proofErr w:type="gramEnd"/>
+      <w:r>
+        <w:rPr>
+          <w:rFonts w:ascii="Courier" w:hAnsi="Courier" w:cs="Times New Roman"/>
+          <w:sz w:val="24"/>
+        </w:rPr>
+        <w:t xml:space="preserve"> </w:t>
+      </w:r>
+      <w:proofErr w:type="spellStart"/>
+      <w:r>
+        <w:rPr>
+          <w:rFonts w:ascii="Courier" w:hAnsi="Courier" w:cs="Times New Roman"/>
+          <w:sz w:val="24"/>
+        </w:rPr>
+        <w:t>delayMicroseconds</w:t>
+      </w:r>
+      <w:proofErr w:type="spellEnd"/>
+      <w:r>
+        <w:rPr>
+          <w:rFonts w:ascii="Courier" w:hAnsi="Courier" w:cs="Times New Roman"/>
+          <w:sz w:val="24"/>
+        </w:rPr>
+        <w:t>(2);</w:t>
+      </w:r>
+    </w:p>
+    <w:p>
+      <w:pPr>
+        <w:rPr>
+          <w:rFonts w:ascii="Courier" w:hAnsi="Courier" w:cs="Times New Roman"/>
+          <w:sz w:val="24"/>
+        </w:rPr>
+      </w:pPr>
+      <w:r>
+        <w:rPr>
+          <w:rFonts w:ascii="Courier" w:hAnsi="Courier" w:cs="Times New Roman"/>
+          <w:sz w:val="24"/>
+        </w:rPr>
+        <w:tab/>
+      </w:r>
+      <w:proofErr w:type="spellStart"/>
+      <w:r>
+        <w:rPr>
+          <w:rFonts w:ascii="Courier" w:hAnsi="Courier" w:cs="Times New Roman"/>
+          <w:sz w:val="24"/>
+        </w:rPr>
+        <w:t>digitalWrite</w:t>
+      </w:r>
+      <w:proofErr w:type="spellEnd"/>
+      <w:r>
+        <w:rPr>
+          <w:rFonts w:ascii="Courier" w:hAnsi="Courier" w:cs="Times New Roman"/>
+          <w:sz w:val="24"/>
+        </w:rPr>
+        <w:t>(ADC_CLK,1);</w:t>
+      </w:r>
+      <w:r>
+        <w:rPr>
+          <w:rFonts w:ascii="Courier" w:hAnsi="Courier" w:cs="Times New Roman"/>
+          <w:sz w:val="24"/>
+        </w:rPr>
+        <w:tab/>
+      </w:r>
+      <w:proofErr w:type="spellStart"/>
+      <w:proofErr w:type="gramStart"/>
+      <w:r>
+        <w:rPr>
+          <w:rFonts w:ascii="Courier" w:hAnsi="Courier" w:cs="Times New Roman"/>
+          <w:sz w:val="24"/>
+        </w:rPr>
+        <w:t>delayMicroseconds</w:t>
+      </w:r>
+      <w:proofErr w:type="spellEnd"/>
+      <w:r>
+        <w:rPr>
+          <w:rFonts w:ascii="Courier" w:hAnsi="Courier" w:cs="Times New Roman"/>
+          <w:sz w:val="24"/>
+        </w:rPr>
+        <w:t>(</w:t>
+      </w:r>
+      <w:proofErr w:type="gramEnd"/>
+      <w:r>
+        <w:rPr>
+          <w:rFonts w:ascii="Courier" w:hAnsi="Courier" w:cs="Times New Roman"/>
+          <w:sz w:val="24"/>
+        </w:rPr>
+        <w:t>2);</w:t>
+      </w:r>
+    </w:p>
+    <w:p>
+      <w:pPr>
+        <w:rPr>
+          <w:rFonts w:ascii="Courier" w:hAnsi="Courier" w:cs="Times New Roman"/>
+          <w:sz w:val="24"/>
+        </w:rPr>
+      </w:pPr>
+    </w:p>
+    <w:p>
+      <w:pPr>
+        <w:rPr>
+          <w:rFonts w:ascii="Courier" w:hAnsi="Courier" w:cs="Times New Roman"/>
+          <w:sz w:val="24"/>
+        </w:rPr>
+      </w:pPr>
+      <w:r>
+        <w:rPr>
+          <w:rFonts w:ascii="Courier" w:hAnsi="Courier" w:cs="Times New Roman"/>
+          <w:sz w:val="24"/>
+        </w:rPr>
+        <w:tab/>
+      </w:r>
+      <w:proofErr w:type="spellStart"/>
+      <w:r>
+        <w:rPr>
+          <w:rFonts w:ascii="Courier" w:hAnsi="Courier" w:cs="Times New Roman"/>
+          <w:sz w:val="24"/>
+        </w:rPr>
+        <w:t>digitalWrite</w:t>
+      </w:r>
+      <w:proofErr w:type="spellEnd"/>
+      <w:r>
+        <w:rPr>
+          <w:rFonts w:ascii="Courier" w:hAnsi="Courier" w:cs="Times New Roman"/>
+          <w:sz w:val="24"/>
+        </w:rPr>
+        <w:t>(ADC_CLK,0);</w:t>
+      </w:r>
+      <w:r>
+        <w:rPr>
+          <w:rFonts w:ascii="Courier" w:hAnsi="Courier" w:cs="Times New Roman"/>
+          <w:sz w:val="24"/>
+        </w:rPr>
+        <w:tab/>
+      </w:r>
+    </w:p>
+    <w:p>
+      <w:pPr>
+        <w:rPr>
+          <w:rFonts w:ascii="Courier" w:hAnsi="Courier" w:cs="Times New Roman"/>
+          <w:sz w:val="24"/>
+        </w:rPr>
+      </w:pPr>
+      <w:r>
+        <w:rPr>
+          <w:rFonts w:ascii="Courier" w:hAnsi="Courier" w:cs="Times New Roman"/>
+          <w:sz w:val="24"/>
+        </w:rPr>
+        <w:tab/>
+      </w:r>
+      <w:proofErr w:type="spellStart"/>
+      <w:r>
+        <w:rPr>
+          <w:rFonts w:ascii="Courier" w:hAnsi="Courier" w:cs="Times New Roman"/>
+          <w:sz w:val="24"/>
+        </w:rPr>
+        <w:t>digitalWrite</w:t>
+      </w:r>
+      <w:proofErr w:type="spellEnd"/>
+      <w:r>
+        <w:rPr>
+          <w:rFonts w:ascii="Courier" w:hAnsi="Courier" w:cs="Times New Roman"/>
+          <w:sz w:val="24"/>
+        </w:rPr>
+        <w:t>(</w:t>
+      </w:r>
+      <w:proofErr w:type="spellStart"/>
+      <w:r>
+        <w:rPr>
+          <w:rFonts w:ascii="Courier" w:hAnsi="Courier" w:cs="Times New Roman"/>
+          <w:sz w:val="24"/>
+        </w:rPr>
+        <w:t>ADC_</w:t>
+      </w:r>
+      <w:proofErr w:type="gramStart"/>
+      <w:r>
+        <w:rPr>
+          <w:rFonts w:ascii="Courier" w:hAnsi="Courier" w:cs="Times New Roman"/>
+          <w:sz w:val="24"/>
+        </w:rPr>
+        <w:t>DIO,channel</w:t>
+      </w:r>
+      <w:proofErr w:type="spellEnd"/>
+      <w:proofErr w:type="gramEnd"/>
+      <w:r>
+        <w:rPr>
+          <w:rFonts w:ascii="Courier" w:hAnsi="Courier" w:cs="Times New Roman"/>
+          <w:sz w:val="24"/>
+        </w:rPr>
+        <w:t>);</w:t>
+      </w:r>
+      <w:r>
+        <w:rPr>
+          <w:rFonts w:ascii="Courier" w:hAnsi="Courier" w:cs="Times New Roman"/>
+          <w:sz w:val="24"/>
+        </w:rPr>
+        <w:tab/>
+      </w:r>
+      <w:proofErr w:type="spellStart"/>
+      <w:r>
+        <w:rPr>
+          <w:rFonts w:ascii="Courier" w:hAnsi="Courier" w:cs="Times New Roman"/>
+          <w:sz w:val="24"/>
+        </w:rPr>
+        <w:t>delayMicroseconds</w:t>
+      </w:r>
+      <w:proofErr w:type="spellEnd"/>
+      <w:r>
+        <w:rPr>
+          <w:rFonts w:ascii="Courier" w:hAnsi="Courier" w:cs="Times New Roman"/>
+          <w:sz w:val="24"/>
+        </w:rPr>
+        <w:t>(2);</w:t>
+      </w:r>
+    </w:p>
+    <w:p>
+      <w:pPr>
+        <w:rPr>
+          <w:rFonts w:ascii="Courier" w:hAnsi="Courier" w:cs="Times New Roman"/>
+          <w:sz w:val="24"/>
+        </w:rPr>
+      </w:pPr>
+      <w:r>
+        <w:rPr>
+          <w:rFonts w:ascii="Courier" w:hAnsi="Courier" w:cs="Times New Roman"/>
+          <w:sz w:val="24"/>
+        </w:rPr>
+        <w:tab/>
+      </w:r>
+      <w:proofErr w:type="spellStart"/>
+      <w:r>
+        <w:rPr>
+          <w:rFonts w:ascii="Courier" w:hAnsi="Courier" w:cs="Times New Roman"/>
+          <w:sz w:val="24"/>
+        </w:rPr>
+        <w:t>digitalWrite</w:t>
+      </w:r>
+      <w:proofErr w:type="spellEnd"/>
+      <w:r>
+        <w:rPr>
+          <w:rFonts w:ascii="Courier" w:hAnsi="Courier" w:cs="Times New Roman"/>
+          <w:sz w:val="24"/>
+        </w:rPr>
+        <w:t>(ADC_CLK,1);</w:t>
+      </w:r>
+      <w:r>
+        <w:rPr>
+          <w:rFonts w:ascii="Courier" w:hAnsi="Courier" w:cs="Times New Roman"/>
+          <w:sz w:val="24"/>
+        </w:rPr>
+        <w:tab/>
+      </w:r>
+    </w:p>
+    <w:p>
+      <w:pPr>
+        <w:rPr>
+          <w:rFonts w:ascii="Courier" w:hAnsi="Courier" w:cs="Times New Roman"/>
+          <w:sz w:val="24"/>
+        </w:rPr>
+      </w:pPr>
+      <w:r>
+        <w:rPr>
+          <w:rFonts w:ascii="Courier" w:hAnsi="Courier" w:cs="Times New Roman"/>
+          <w:sz w:val="24"/>
+        </w:rPr>
+        <w:tab/>
+      </w:r>
+      <w:proofErr w:type="spellStart"/>
+      <w:r>
+        <w:rPr>
+          <w:rFonts w:ascii="Courier" w:hAnsi="Courier" w:cs="Times New Roman"/>
+          <w:sz w:val="24"/>
+        </w:rPr>
+        <w:t>digitalWrite</w:t>
+      </w:r>
+      <w:proofErr w:type="spellEnd"/>
+      <w:r>
+        <w:rPr>
+          <w:rFonts w:ascii="Courier" w:hAnsi="Courier" w:cs="Times New Roman"/>
+          <w:sz w:val="24"/>
+        </w:rPr>
+        <w:t>(ADC_DIO,1</w:t>
+      </w:r>
+      <w:proofErr w:type="gramStart"/>
+      <w:r>
+        <w:rPr>
+          <w:rFonts w:ascii="Courier" w:hAnsi="Courier" w:cs="Times New Roman"/>
+          <w:sz w:val="24"/>
+        </w:rPr>
+        <w:t xml:space="preserve">);   </w:t>
+      </w:r>
+      <w:proofErr w:type="gramEnd"/>
+      <w:r>
+        <w:rPr>
+          <w:rFonts w:ascii="Courier" w:hAnsi="Courier" w:cs="Times New Roman"/>
+          <w:sz w:val="24"/>
+        </w:rPr>
+        <w:t xml:space="preserve"> </w:t>
+      </w:r>
+      <w:proofErr w:type="spellStart"/>
+      <w:r>
+        <w:rPr>
+          <w:rFonts w:ascii="Courier" w:hAnsi="Courier" w:cs="Times New Roman"/>
+          <w:sz w:val="24"/>
+        </w:rPr>
+        <w:t>delayMicroseconds</w:t>
+      </w:r>
+      <w:proofErr w:type="spellEnd"/>
+      <w:r>
+        <w:rPr>
+          <w:rFonts w:ascii="Courier" w:hAnsi="Courier" w:cs="Times New Roman"/>
+          <w:sz w:val="24"/>
+        </w:rPr>
+        <w:t>(2);</w:t>
+      </w:r>
+    </w:p>
+    <w:p>
+      <w:pPr>
+        <w:rPr>
+          <w:rFonts w:ascii="Courier" w:hAnsi="Courier" w:cs="Times New Roman"/>
+          <w:sz w:val="24"/>
+        </w:rPr>
+      </w:pPr>
+      <w:r>
+        <w:rPr>
+          <w:rFonts w:ascii="Courier" w:hAnsi="Courier" w:cs="Times New Roman"/>
+          <w:sz w:val="24"/>
+        </w:rPr>
+        <w:tab/>
+      </w:r>
+      <w:proofErr w:type="spellStart"/>
+      <w:r>
+        <w:rPr>
+          <w:rFonts w:ascii="Courier" w:hAnsi="Courier" w:cs="Times New Roman"/>
+          <w:sz w:val="24"/>
+        </w:rPr>
+        <w:t>digitalWrite</w:t>
+      </w:r>
+      <w:proofErr w:type="spellEnd"/>
+      <w:r>
+        <w:rPr>
+          <w:rFonts w:ascii="Courier" w:hAnsi="Courier" w:cs="Times New Roman"/>
+          <w:sz w:val="24"/>
+        </w:rPr>
+        <w:t>(ADC_CLK,0);</w:t>
+      </w:r>
+      <w:r>
+        <w:rPr>
+          <w:rFonts w:ascii="Courier" w:hAnsi="Courier" w:cs="Times New Roman"/>
+          <w:sz w:val="24"/>
+        </w:rPr>
+        <w:tab/>
+      </w:r>
+    </w:p>
+    <w:p>
+      <w:pPr>
+        <w:rPr>
+          <w:rFonts w:ascii="Courier" w:hAnsi="Courier" w:cs="Times New Roman"/>
+          <w:sz w:val="24"/>
+        </w:rPr>
+      </w:pPr>
+      <w:r>
+        <w:rPr>
+          <w:rFonts w:ascii="Courier" w:hAnsi="Courier" w:cs="Times New Roman"/>
+          <w:sz w:val="24"/>
+        </w:rPr>
+        <w:tab/>
+      </w:r>
+      <w:proofErr w:type="spellStart"/>
+      <w:r>
+        <w:rPr>
+          <w:rFonts w:ascii="Courier" w:hAnsi="Courier" w:cs="Times New Roman"/>
+          <w:sz w:val="24"/>
+        </w:rPr>
+        <w:t>digitalWrite</w:t>
+      </w:r>
+      <w:proofErr w:type="spellEnd"/>
+      <w:r>
+        <w:rPr>
+          <w:rFonts w:ascii="Courier" w:hAnsi="Courier" w:cs="Times New Roman"/>
+          <w:sz w:val="24"/>
+        </w:rPr>
+        <w:t>(ADC_DIO,1</w:t>
+      </w:r>
+      <w:proofErr w:type="gramStart"/>
+      <w:r>
+        <w:rPr>
+          <w:rFonts w:ascii="Courier" w:hAnsi="Courier" w:cs="Times New Roman"/>
+          <w:sz w:val="24"/>
+        </w:rPr>
+        <w:t xml:space="preserve">);   </w:t>
+      </w:r>
+      <w:proofErr w:type="gramEnd"/>
+      <w:r>
+        <w:rPr>
+          <w:rFonts w:ascii="Courier" w:hAnsi="Courier" w:cs="Times New Roman"/>
+          <w:sz w:val="24"/>
+        </w:rPr>
+        <w:t xml:space="preserve"> </w:t>
+      </w:r>
+      <w:proofErr w:type="spellStart"/>
+      <w:r>
+        <w:rPr>
+          <w:rFonts w:ascii="Courier" w:hAnsi="Courier" w:cs="Times New Roman"/>
+          <w:sz w:val="24"/>
+        </w:rPr>
+        <w:t>delayMicroseconds</w:t>
+      </w:r>
+      <w:proofErr w:type="spellEnd"/>
+      <w:r>
+        <w:rPr>
+          <w:rFonts w:ascii="Courier" w:hAnsi="Courier" w:cs="Times New Roman"/>
+          <w:sz w:val="24"/>
+        </w:rPr>
+        <w:t>(2);</w:t>
+      </w:r>
+    </w:p>
+    <w:p>
+      <w:pPr>
+        <w:rPr>
+          <w:rFonts w:ascii="Courier" w:hAnsi="Courier" w:cs="Times New Roman"/>
+          <w:sz w:val="24"/>
+        </w:rPr>
+      </w:pPr>
+      <w:r>
+        <w:rPr>
+          <w:rFonts w:ascii="Courier" w:hAnsi="Courier" w:cs="Times New Roman"/>
+          <w:sz w:val="24"/>
+        </w:rPr>
+        <w:tab/>
+      </w:r>
+    </w:p>
+    <w:p>
+      <w:pPr>
+        <w:rPr>
+          <w:rFonts w:ascii="Courier" w:hAnsi="Courier" w:cs="Times New Roman"/>
+          <w:sz w:val="24"/>
+        </w:rPr>
+      </w:pPr>
+      <w:r>
+        <w:rPr>
+          <w:rFonts w:ascii="Courier" w:hAnsi="Courier" w:cs="Times New Roman"/>
+          <w:sz w:val="24"/>
+        </w:rPr>
+        <w:tab/>
+        <w:t>for(</w:t>
+      </w:r>
+      <w:proofErr w:type="spellStart"/>
+      <w:r>
+        <w:rPr>
+          <w:rFonts w:ascii="Courier" w:hAnsi="Courier" w:cs="Times New Roman"/>
+          <w:sz w:val="24"/>
+        </w:rPr>
+        <w:t>i</w:t>
+      </w:r>
+      <w:proofErr w:type="spellEnd"/>
+      <w:r>
+        <w:rPr>
+          <w:rFonts w:ascii="Courier" w:hAnsi="Courier" w:cs="Times New Roman"/>
+          <w:sz w:val="24"/>
+        </w:rPr>
+        <w:t>=</w:t>
+      </w:r>
+      <w:proofErr w:type="gramStart"/>
+      <w:r>
+        <w:rPr>
+          <w:rFonts w:ascii="Courier" w:hAnsi="Courier" w:cs="Times New Roman"/>
+          <w:sz w:val="24"/>
+        </w:rPr>
+        <w:t>0;i</w:t>
+      </w:r>
+      <w:proofErr w:type="gramEnd"/>
+      <w:r>
+        <w:rPr>
+          <w:rFonts w:ascii="Courier" w:hAnsi="Courier" w:cs="Times New Roman"/>
+          <w:sz w:val="24"/>
+        </w:rPr>
+        <w:t>&lt;8;i++)</w:t>
       </w:r>
     </w:p>
     <w:p>
@@ -2863,92 +3960,218 @@
           <w:sz w:val="24"/>
         </w:rPr>
         <w:tab/>
-        <w:t>digitalWrite(ADC_CLK,1);</w:t>
-      </w:r>
-      <w:r>
-        <w:rPr>
-          <w:rFonts w:ascii="Courier" w:hAnsi="Courier" w:cs="Times New Roman"/>
-          <w:sz w:val="24"/>
-        </w:rPr>
-        <w:tab/>
-        <w:t>delayMicroseconds(2);</w:t>
-      </w:r>
-    </w:p>
-    <w:p>
-      <w:pPr>
-        <w:rPr>
-          <w:rFonts w:ascii="Courier" w:hAnsi="Courier" w:cs="Times New Roman"/>
-          <w:sz w:val="24"/>
-        </w:rPr>
-      </w:pPr>
-      <w:r>
-        <w:rPr>
-          <w:rFonts w:ascii="Courier" w:hAnsi="Courier" w:cs="Times New Roman"/>
-          <w:sz w:val="24"/>
-        </w:rPr>
-        <w:tab/>
-      </w:r>
-      <w:r>
-        <w:rPr>
-          <w:rFonts w:ascii="Courier" w:hAnsi="Courier" w:cs="Times New Roman"/>
-          <w:sz w:val="24"/>
-        </w:rPr>
-        <w:tab/>
-        <w:t>digitalWrite(ADC_CLK,0);    delayMicroseconds(2);</w:t>
-      </w:r>
-    </w:p>
-    <w:p>
-      <w:pPr>
-        <w:rPr>
-          <w:rFonts w:ascii="Courier" w:hAnsi="Courier" w:cs="Times New Roman"/>
-          <w:sz w:val="24"/>
-        </w:rPr>
-      </w:pPr>
-    </w:p>
-    <w:p>
-      <w:pPr>
-        <w:rPr>
-          <w:rFonts w:ascii="Courier" w:hAnsi="Courier" w:cs="Times New Roman"/>
-          <w:sz w:val="24"/>
-        </w:rPr>
-      </w:pPr>
-      <w:r>
-        <w:rPr>
-          <w:rFonts w:ascii="Courier" w:hAnsi="Courier" w:cs="Times New Roman"/>
-          <w:sz w:val="24"/>
-        </w:rPr>
-        <w:tab/>
-      </w:r>
-      <w:r>
-        <w:rPr>
-          <w:rFonts w:ascii="Courier" w:hAnsi="Courier" w:cs="Times New Roman"/>
-          <w:sz w:val="24"/>
-        </w:rPr>
-        <w:tab/>
-        <w:t>pinMode(ADC_DIO, INPUT);</w:t>
-      </w:r>
-    </w:p>
-    <w:p>
-      <w:pPr>
-        <w:rPr>
-          <w:rFonts w:ascii="Courier" w:hAnsi="Courier" w:cs="Times New Roman"/>
-          <w:sz w:val="24"/>
-        </w:rPr>
-      </w:pPr>
-      <w:r>
-        <w:rPr>
-          <w:rFonts w:ascii="Courier" w:hAnsi="Courier" w:cs="Times New Roman"/>
-          <w:sz w:val="24"/>
-        </w:rPr>
-        <w:tab/>
-      </w:r>
-      <w:r>
-        <w:rPr>
-          <w:rFonts w:ascii="Courier" w:hAnsi="Courier" w:cs="Times New Roman"/>
-          <w:sz w:val="24"/>
-        </w:rPr>
-        <w:tab/>
-        <w:t>dat1=dat1&lt;&lt;1 | digitalRead(ADC_DIO);</w:t>
+      </w:r>
+      <w:proofErr w:type="spellStart"/>
+      <w:r>
+        <w:rPr>
+          <w:rFonts w:ascii="Courier" w:hAnsi="Courier" w:cs="Times New Roman"/>
+          <w:sz w:val="24"/>
+        </w:rPr>
+        <w:t>digitalWrite</w:t>
+      </w:r>
+      <w:proofErr w:type="spellEnd"/>
+      <w:r>
+        <w:rPr>
+          <w:rFonts w:ascii="Courier" w:hAnsi="Courier" w:cs="Times New Roman"/>
+          <w:sz w:val="24"/>
+        </w:rPr>
+        <w:t>(ADC_CLK,1);</w:t>
+      </w:r>
+      <w:r>
+        <w:rPr>
+          <w:rFonts w:ascii="Courier" w:hAnsi="Courier" w:cs="Times New Roman"/>
+          <w:sz w:val="24"/>
+        </w:rPr>
+        <w:tab/>
+      </w:r>
+      <w:proofErr w:type="spellStart"/>
+      <w:proofErr w:type="gramStart"/>
+      <w:r>
+        <w:rPr>
+          <w:rFonts w:ascii="Courier" w:hAnsi="Courier" w:cs="Times New Roman"/>
+          <w:sz w:val="24"/>
+        </w:rPr>
+        <w:t>delayMicroseconds</w:t>
+      </w:r>
+      <w:proofErr w:type="spellEnd"/>
+      <w:r>
+        <w:rPr>
+          <w:rFonts w:ascii="Courier" w:hAnsi="Courier" w:cs="Times New Roman"/>
+          <w:sz w:val="24"/>
+        </w:rPr>
+        <w:t>(</w:t>
+      </w:r>
+      <w:proofErr w:type="gramEnd"/>
+      <w:r>
+        <w:rPr>
+          <w:rFonts w:ascii="Courier" w:hAnsi="Courier" w:cs="Times New Roman"/>
+          <w:sz w:val="24"/>
+        </w:rPr>
+        <w:t>2);</w:t>
+      </w:r>
+    </w:p>
+    <w:p>
+      <w:pPr>
+        <w:rPr>
+          <w:rFonts w:ascii="Courier" w:hAnsi="Courier" w:cs="Times New Roman"/>
+          <w:sz w:val="24"/>
+        </w:rPr>
+      </w:pPr>
+      <w:r>
+        <w:rPr>
+          <w:rFonts w:ascii="Courier" w:hAnsi="Courier" w:cs="Times New Roman"/>
+          <w:sz w:val="24"/>
+        </w:rPr>
+        <w:tab/>
+      </w:r>
+      <w:r>
+        <w:rPr>
+          <w:rFonts w:ascii="Courier" w:hAnsi="Courier" w:cs="Times New Roman"/>
+          <w:sz w:val="24"/>
+        </w:rPr>
+        <w:tab/>
+      </w:r>
+      <w:proofErr w:type="spellStart"/>
+      <w:r>
+        <w:rPr>
+          <w:rFonts w:ascii="Courier" w:hAnsi="Courier" w:cs="Times New Roman"/>
+          <w:sz w:val="24"/>
+        </w:rPr>
+        <w:t>digitalWrite</w:t>
+      </w:r>
+      <w:proofErr w:type="spellEnd"/>
+      <w:r>
+        <w:rPr>
+          <w:rFonts w:ascii="Courier" w:hAnsi="Courier" w:cs="Times New Roman"/>
+          <w:sz w:val="24"/>
+        </w:rPr>
+        <w:t>(ADC_CLK,0</w:t>
+      </w:r>
+      <w:proofErr w:type="gramStart"/>
+      <w:r>
+        <w:rPr>
+          <w:rFonts w:ascii="Courier" w:hAnsi="Courier" w:cs="Times New Roman"/>
+          <w:sz w:val="24"/>
+        </w:rPr>
+        <w:t xml:space="preserve">);   </w:t>
+      </w:r>
+      <w:proofErr w:type="gramEnd"/>
+      <w:r>
+        <w:rPr>
+          <w:rFonts w:ascii="Courier" w:hAnsi="Courier" w:cs="Times New Roman"/>
+          <w:sz w:val="24"/>
+        </w:rPr>
+        <w:t xml:space="preserve"> </w:t>
+      </w:r>
+      <w:proofErr w:type="spellStart"/>
+      <w:r>
+        <w:rPr>
+          <w:rFonts w:ascii="Courier" w:hAnsi="Courier" w:cs="Times New Roman"/>
+          <w:sz w:val="24"/>
+        </w:rPr>
+        <w:t>delayMicroseconds</w:t>
+      </w:r>
+      <w:proofErr w:type="spellEnd"/>
+      <w:r>
+        <w:rPr>
+          <w:rFonts w:ascii="Courier" w:hAnsi="Courier" w:cs="Times New Roman"/>
+          <w:sz w:val="24"/>
+        </w:rPr>
+        <w:t>(2);</w:t>
+      </w:r>
+    </w:p>
+    <w:p>
+      <w:pPr>
+        <w:rPr>
+          <w:rFonts w:ascii="Courier" w:hAnsi="Courier" w:cs="Times New Roman"/>
+          <w:sz w:val="24"/>
+        </w:rPr>
+      </w:pPr>
+    </w:p>
+    <w:p>
+      <w:pPr>
+        <w:rPr>
+          <w:rFonts w:ascii="Courier" w:hAnsi="Courier" w:cs="Times New Roman"/>
+          <w:sz w:val="24"/>
+        </w:rPr>
+      </w:pPr>
+      <w:r>
+        <w:rPr>
+          <w:rFonts w:ascii="Courier" w:hAnsi="Courier" w:cs="Times New Roman"/>
+          <w:sz w:val="24"/>
+        </w:rPr>
+        <w:tab/>
+      </w:r>
+      <w:r>
+        <w:rPr>
+          <w:rFonts w:ascii="Courier" w:hAnsi="Courier" w:cs="Times New Roman"/>
+          <w:sz w:val="24"/>
+        </w:rPr>
+        <w:tab/>
+      </w:r>
+      <w:proofErr w:type="spellStart"/>
+      <w:proofErr w:type="gramStart"/>
+      <w:r>
+        <w:rPr>
+          <w:rFonts w:ascii="Courier" w:hAnsi="Courier" w:cs="Times New Roman"/>
+          <w:sz w:val="24"/>
+        </w:rPr>
+        <w:t>pinMode</w:t>
+      </w:r>
+      <w:proofErr w:type="spellEnd"/>
+      <w:r>
+        <w:rPr>
+          <w:rFonts w:ascii="Courier" w:hAnsi="Courier" w:cs="Times New Roman"/>
+          <w:sz w:val="24"/>
+        </w:rPr>
+        <w:t>(</w:t>
+      </w:r>
+      <w:proofErr w:type="gramEnd"/>
+      <w:r>
+        <w:rPr>
+          <w:rFonts w:ascii="Courier" w:hAnsi="Courier" w:cs="Times New Roman"/>
+          <w:sz w:val="24"/>
+        </w:rPr>
+        <w:t>ADC_DIO, INPUT);</w:t>
+      </w:r>
+    </w:p>
+    <w:p>
+      <w:pPr>
+        <w:rPr>
+          <w:rFonts w:ascii="Courier" w:hAnsi="Courier" w:cs="Times New Roman"/>
+          <w:sz w:val="24"/>
+        </w:rPr>
+      </w:pPr>
+      <w:r>
+        <w:rPr>
+          <w:rFonts w:ascii="Courier" w:hAnsi="Courier" w:cs="Times New Roman"/>
+          <w:sz w:val="24"/>
+        </w:rPr>
+        <w:tab/>
+      </w:r>
+      <w:r>
+        <w:rPr>
+          <w:rFonts w:ascii="Courier" w:hAnsi="Courier" w:cs="Times New Roman"/>
+          <w:sz w:val="24"/>
+        </w:rPr>
+        <w:tab/>
+        <w:t xml:space="preserve">dat1=dat1&lt;&lt;1 | </w:t>
+      </w:r>
+      <w:proofErr w:type="spellStart"/>
+      <w:r>
+        <w:rPr>
+          <w:rFonts w:ascii="Courier" w:hAnsi="Courier" w:cs="Times New Roman"/>
+          <w:sz w:val="24"/>
+        </w:rPr>
+        <w:t>digitalRead</w:t>
+      </w:r>
+      <w:proofErr w:type="spellEnd"/>
+      <w:r>
+        <w:rPr>
+          <w:rFonts w:ascii="Courier" w:hAnsi="Courier" w:cs="Times New Roman"/>
+          <w:sz w:val="24"/>
+        </w:rPr>
+        <w:t>(ADC_DIO);</w:t>
       </w:r>
     </w:p>
     <w:p>
@@ -2995,7 +4218,39 @@
           <w:sz w:val="24"/>
         </w:rPr>
         <w:tab/>
-        <w:t>for(i=0;i&lt;8;i++)</w:t>
+        <w:t>for(</w:t>
+      </w:r>
+      <w:proofErr w:type="spellStart"/>
+      <w:r>
+        <w:rPr>
+          <w:rFonts w:ascii="Courier" w:hAnsi="Courier" w:cs="Times New Roman"/>
+          <w:sz w:val="24"/>
+        </w:rPr>
+        <w:t>i</w:t>
+      </w:r>
+      <w:proofErr w:type="spellEnd"/>
+      <w:r>
+        <w:rPr>
+          <w:rFonts w:ascii="Courier" w:hAnsi="Courier" w:cs="Times New Roman"/>
+          <w:sz w:val="24"/>
+        </w:rPr>
+        <w:t>=</w:t>
+      </w:r>
+      <w:proofErr w:type="gramStart"/>
+      <w:r>
+        <w:rPr>
+          <w:rFonts w:ascii="Courier" w:hAnsi="Courier" w:cs="Times New Roman"/>
+          <w:sz w:val="24"/>
+        </w:rPr>
+        <w:t>0;i</w:t>
+      </w:r>
+      <w:proofErr w:type="gramEnd"/>
+      <w:r>
+        <w:rPr>
+          <w:rFonts w:ascii="Courier" w:hAnsi="Courier" w:cs="Times New Roman"/>
+          <w:sz w:val="24"/>
+        </w:rPr>
+        <w:t>&lt;8;i++)</w:t>
       </w:r>
     </w:p>
     <w:p>
@@ -3034,67 +4289,227 @@
           <w:sz w:val="24"/>
         </w:rPr>
         <w:tab/>
-      </w:r>
-      <w:r>
-        <w:rPr>
-          <w:rFonts w:ascii="Courier" w:hAnsi="Courier" w:cs="Times New Roman"/>
-          <w:sz w:val="24"/>
-        </w:rPr>
-        <w:t>dat2 = dat2 | ((uchar)(digitalRead(ADC_DIO))&lt;&lt;i);</w:t>
-      </w:r>
-    </w:p>
-    <w:p>
-      <w:pPr>
-        <w:rPr>
-          <w:rFonts w:ascii="Courier" w:hAnsi="Courier" w:cs="Times New Roman"/>
-          <w:sz w:val="24"/>
-        </w:rPr>
-      </w:pPr>
-      <w:r>
-        <w:rPr>
-          <w:rFonts w:ascii="Courier" w:hAnsi="Courier" w:cs="Times New Roman"/>
-          <w:sz w:val="24"/>
-        </w:rPr>
-        <w:tab/>
-      </w:r>
-      <w:r>
-        <w:rPr>
-          <w:rFonts w:ascii="Courier" w:hAnsi="Courier" w:cs="Times New Roman"/>
-          <w:sz w:val="24"/>
-        </w:rPr>
-        <w:tab/>
-        <w:t xml:space="preserve">digitalWrite(ADC_CLK,1); </w:t>
-      </w:r>
-      <w:r>
-        <w:rPr>
-          <w:rFonts w:ascii="Courier" w:hAnsi="Courier" w:cs="Times New Roman"/>
-          <w:sz w:val="24"/>
-        </w:rPr>
-        <w:tab/>
-        <w:t>delayMicroseconds(2);</w:t>
-      </w:r>
-    </w:p>
-    <w:p>
-      <w:pPr>
-        <w:rPr>
-          <w:rFonts w:ascii="Courier" w:hAnsi="Courier" w:cs="Times New Roman"/>
-          <w:sz w:val="24"/>
-        </w:rPr>
-      </w:pPr>
-      <w:r>
-        <w:rPr>
-          <w:rFonts w:ascii="Courier" w:hAnsi="Courier" w:cs="Times New Roman"/>
-          <w:sz w:val="24"/>
-        </w:rPr>
-        <w:tab/>
-      </w:r>
-      <w:r>
-        <w:rPr>
-          <w:rFonts w:ascii="Courier" w:hAnsi="Courier" w:cs="Times New Roman"/>
-          <w:sz w:val="24"/>
-        </w:rPr>
-        <w:tab/>
-        <w:t>digitalWrite(ADC_CLK,0);    delayMicroseconds(2);</w:t>
+        <w:t xml:space="preserve">dat2 = </w:t>
+      </w:r>
+      <w:proofErr w:type="spellStart"/>
+      <w:r>
+        <w:rPr>
+          <w:rFonts w:ascii="Courier" w:hAnsi="Courier" w:cs="Times New Roman"/>
+          <w:sz w:val="24"/>
+        </w:rPr>
+        <w:t>dat2</w:t>
+      </w:r>
+      <w:proofErr w:type="spellEnd"/>
+      <w:r>
+        <w:rPr>
+          <w:rFonts w:ascii="Courier" w:hAnsi="Courier" w:cs="Times New Roman"/>
+          <w:sz w:val="24"/>
+        </w:rPr>
+        <w:t xml:space="preserve"> | ((</w:t>
+      </w:r>
+      <w:proofErr w:type="spellStart"/>
+      <w:r>
+        <w:rPr>
+          <w:rFonts w:ascii="Courier" w:hAnsi="Courier" w:cs="Times New Roman"/>
+          <w:sz w:val="24"/>
+        </w:rPr>
+        <w:t>uchar</w:t>
+      </w:r>
+      <w:proofErr w:type="spellEnd"/>
+      <w:r>
+        <w:rPr>
+          <w:rFonts w:ascii="Courier" w:hAnsi="Courier" w:cs="Times New Roman"/>
+          <w:sz w:val="24"/>
+        </w:rPr>
+        <w:t>)(</w:t>
+      </w:r>
+      <w:proofErr w:type="spellStart"/>
+      <w:r>
+        <w:rPr>
+          <w:rFonts w:ascii="Courier" w:hAnsi="Courier" w:cs="Times New Roman"/>
+          <w:sz w:val="24"/>
+        </w:rPr>
+        <w:t>digitalRead</w:t>
+      </w:r>
+      <w:proofErr w:type="spellEnd"/>
+      <w:r>
+        <w:rPr>
+          <w:rFonts w:ascii="Courier" w:hAnsi="Courier" w:cs="Times New Roman"/>
+          <w:sz w:val="24"/>
+        </w:rPr>
+        <w:t>(ADC_DIO</w:t>
+      </w:r>
+      <w:proofErr w:type="gramStart"/>
+      <w:r>
+        <w:rPr>
+          <w:rFonts w:ascii="Courier" w:hAnsi="Courier" w:cs="Times New Roman"/>
+          <w:sz w:val="24"/>
+        </w:rPr>
+        <w:t>))&lt;</w:t>
+      </w:r>
+      <w:proofErr w:type="gramEnd"/>
+      <w:r>
+        <w:rPr>
+          <w:rFonts w:ascii="Courier" w:hAnsi="Courier" w:cs="Times New Roman"/>
+          <w:sz w:val="24"/>
+        </w:rPr>
+        <w:t>&lt;</w:t>
+      </w:r>
+      <w:proofErr w:type="spellStart"/>
+      <w:r>
+        <w:rPr>
+          <w:rFonts w:ascii="Courier" w:hAnsi="Courier" w:cs="Times New Roman"/>
+          <w:sz w:val="24"/>
+        </w:rPr>
+        <w:t>i</w:t>
+      </w:r>
+      <w:proofErr w:type="spellEnd"/>
+      <w:r>
+        <w:rPr>
+          <w:rFonts w:ascii="Courier" w:hAnsi="Courier" w:cs="Times New Roman"/>
+          <w:sz w:val="24"/>
+        </w:rPr>
+        <w:t>);</w:t>
+      </w:r>
+    </w:p>
+    <w:p>
+      <w:pPr>
+        <w:rPr>
+          <w:rFonts w:ascii="Courier" w:hAnsi="Courier" w:cs="Times New Roman"/>
+          <w:sz w:val="24"/>
+        </w:rPr>
+      </w:pPr>
+      <w:r>
+        <w:rPr>
+          <w:rFonts w:ascii="Courier" w:hAnsi="Courier" w:cs="Times New Roman"/>
+          <w:sz w:val="24"/>
+        </w:rPr>
+        <w:tab/>
+      </w:r>
+      <w:r>
+        <w:rPr>
+          <w:rFonts w:ascii="Courier" w:hAnsi="Courier" w:cs="Times New Roman"/>
+          <w:sz w:val="24"/>
+        </w:rPr>
+        <w:tab/>
+      </w:r>
+      <w:proofErr w:type="spellStart"/>
+      <w:r>
+        <w:rPr>
+          <w:rFonts w:ascii="Courier" w:hAnsi="Courier" w:cs="Times New Roman"/>
+          <w:sz w:val="24"/>
+        </w:rPr>
+        <w:t>digitalWrite</w:t>
+      </w:r>
+      <w:proofErr w:type="spellEnd"/>
+      <w:r>
+        <w:rPr>
+          <w:rFonts w:ascii="Courier" w:hAnsi="Courier" w:cs="Times New Roman"/>
+          <w:sz w:val="24"/>
+        </w:rPr>
+        <w:t xml:space="preserve">(ADC_CLK,1); </w:t>
+      </w:r>
+      <w:r>
+        <w:rPr>
+          <w:rFonts w:ascii="Courier" w:hAnsi="Courier" w:cs="Times New Roman"/>
+          <w:sz w:val="24"/>
+        </w:rPr>
+        <w:tab/>
+      </w:r>
+      <w:proofErr w:type="spellStart"/>
+      <w:proofErr w:type="gramStart"/>
+      <w:r>
+        <w:rPr>
+          <w:rFonts w:ascii="Courier" w:hAnsi="Courier" w:cs="Times New Roman"/>
+          <w:sz w:val="24"/>
+        </w:rPr>
+        <w:t>delayMicroseconds</w:t>
+      </w:r>
+      <w:proofErr w:type="spellEnd"/>
+      <w:r>
+        <w:rPr>
+          <w:rFonts w:ascii="Courier" w:hAnsi="Courier" w:cs="Times New Roman"/>
+          <w:sz w:val="24"/>
+        </w:rPr>
+        <w:t>(</w:t>
+      </w:r>
+      <w:proofErr w:type="gramEnd"/>
+      <w:r>
+        <w:rPr>
+          <w:rFonts w:ascii="Courier" w:hAnsi="Courier" w:cs="Times New Roman"/>
+          <w:sz w:val="24"/>
+        </w:rPr>
+        <w:t>2);</w:t>
+      </w:r>
+    </w:p>
+    <w:p>
+      <w:pPr>
+        <w:rPr>
+          <w:rFonts w:ascii="Courier" w:hAnsi="Courier" w:cs="Times New Roman"/>
+          <w:sz w:val="24"/>
+        </w:rPr>
+      </w:pPr>
+      <w:r>
+        <w:rPr>
+          <w:rFonts w:ascii="Courier" w:hAnsi="Courier" w:cs="Times New Roman"/>
+          <w:sz w:val="24"/>
+        </w:rPr>
+        <w:tab/>
+      </w:r>
+      <w:r>
+        <w:rPr>
+          <w:rFonts w:ascii="Courier" w:hAnsi="Courier" w:cs="Times New Roman"/>
+          <w:sz w:val="24"/>
+        </w:rPr>
+        <w:tab/>
+      </w:r>
+      <w:proofErr w:type="spellStart"/>
+      <w:r>
+        <w:rPr>
+          <w:rFonts w:ascii="Courier" w:hAnsi="Courier" w:cs="Times New Roman"/>
+          <w:sz w:val="24"/>
+        </w:rPr>
+        <w:t>digitalWrite</w:t>
+      </w:r>
+      <w:proofErr w:type="spellEnd"/>
+      <w:r>
+        <w:rPr>
+          <w:rFonts w:ascii="Courier" w:hAnsi="Courier" w:cs="Times New Roman"/>
+          <w:sz w:val="24"/>
+        </w:rPr>
+        <w:t>(ADC_CLK,0</w:t>
+      </w:r>
+      <w:proofErr w:type="gramStart"/>
+      <w:r>
+        <w:rPr>
+          <w:rFonts w:ascii="Courier" w:hAnsi="Courier" w:cs="Times New Roman"/>
+          <w:sz w:val="24"/>
+        </w:rPr>
+        <w:t xml:space="preserve">);   </w:t>
+      </w:r>
+      <w:proofErr w:type="gramEnd"/>
+      <w:r>
+        <w:rPr>
+          <w:rFonts w:ascii="Courier" w:hAnsi="Courier" w:cs="Times New Roman"/>
+          <w:sz w:val="24"/>
+        </w:rPr>
+        <w:t xml:space="preserve"> </w:t>
+      </w:r>
+      <w:proofErr w:type="spellStart"/>
+      <w:r>
+        <w:rPr>
+          <w:rFonts w:ascii="Courier" w:hAnsi="Courier" w:cs="Times New Roman"/>
+          <w:sz w:val="24"/>
+        </w:rPr>
+        <w:t>delayMicroseconds</w:t>
+      </w:r>
+      <w:proofErr w:type="spellEnd"/>
+      <w:r>
+        <w:rPr>
+          <w:rFonts w:ascii="Courier" w:hAnsi="Courier" w:cs="Times New Roman"/>
+          <w:sz w:val="24"/>
+        </w:rPr>
+        <w:t>(2);</w:t>
       </w:r>
     </w:p>
     <w:p>
@@ -3134,54 +4549,109 @@
           <w:sz w:val="24"/>
         </w:rPr>
         <w:tab/>
-        <w:t>digitalWrite(ADC_CS,1);</w:t>
-      </w:r>
-    </w:p>
-    <w:p>
-      <w:pPr>
-        <w:rPr>
-          <w:rFonts w:ascii="Courier" w:hAnsi="Courier" w:cs="Times New Roman"/>
-          <w:sz w:val="24"/>
-        </w:rPr>
-      </w:pPr>
-      <w:r>
-        <w:rPr>
-          <w:rFonts w:ascii="Courier" w:hAnsi="Courier" w:cs="Times New Roman"/>
-          <w:sz w:val="24"/>
-        </w:rPr>
-        <w:tab/>
-        <w:t>pinMode(ADC_DIO, OUTPUT);</w:t>
-      </w:r>
-    </w:p>
-    <w:p>
-      <w:pPr>
-        <w:rPr>
-          <w:rFonts w:ascii="Courier" w:hAnsi="Courier" w:cs="Times New Roman"/>
-          <w:sz w:val="24"/>
-        </w:rPr>
-      </w:pPr>
-      <w:r>
-        <w:rPr>
-          <w:rFonts w:ascii="Courier" w:hAnsi="Courier" w:cs="Times New Roman"/>
-          <w:sz w:val="24"/>
-        </w:rPr>
-        <w:tab/>
-      </w:r>
-    </w:p>
-    <w:p>
-      <w:pPr>
-        <w:rPr>
-          <w:rFonts w:ascii="Courier" w:hAnsi="Courier" w:cs="Times New Roman"/>
-          <w:sz w:val="24"/>
-        </w:rPr>
-      </w:pPr>
-      <w:r>
-        <w:rPr>
-          <w:rFonts w:ascii="Courier" w:hAnsi="Courier" w:cs="Times New Roman"/>
-          <w:sz w:val="24"/>
-        </w:rPr>
-        <w:tab/>
-        <w:t>return(dat1==dat2) ? dat1 : 0;</w:t>
+      </w:r>
+      <w:proofErr w:type="spellStart"/>
+      <w:r>
+        <w:rPr>
+          <w:rFonts w:ascii="Courier" w:hAnsi="Courier" w:cs="Times New Roman"/>
+          <w:sz w:val="24"/>
+        </w:rPr>
+        <w:t>digitalWrite</w:t>
+      </w:r>
+      <w:proofErr w:type="spellEnd"/>
+      <w:r>
+        <w:rPr>
+          <w:rFonts w:ascii="Courier" w:hAnsi="Courier" w:cs="Times New Roman"/>
+          <w:sz w:val="24"/>
+        </w:rPr>
+        <w:t>(ADC_CS,1);</w:t>
+      </w:r>
+    </w:p>
+    <w:p>
+      <w:pPr>
+        <w:rPr>
+          <w:rFonts w:ascii="Courier" w:hAnsi="Courier" w:cs="Times New Roman"/>
+          <w:sz w:val="24"/>
+        </w:rPr>
+      </w:pPr>
+      <w:r>
+        <w:rPr>
+          <w:rFonts w:ascii="Courier" w:hAnsi="Courier" w:cs="Times New Roman"/>
+          <w:sz w:val="24"/>
+        </w:rPr>
+        <w:tab/>
+      </w:r>
+      <w:proofErr w:type="spellStart"/>
+      <w:proofErr w:type="gramStart"/>
+      <w:r>
+        <w:rPr>
+          <w:rFonts w:ascii="Courier" w:hAnsi="Courier" w:cs="Times New Roman"/>
+          <w:sz w:val="24"/>
+        </w:rPr>
+        <w:t>pinMode</w:t>
+      </w:r>
+      <w:proofErr w:type="spellEnd"/>
+      <w:r>
+        <w:rPr>
+          <w:rFonts w:ascii="Courier" w:hAnsi="Courier" w:cs="Times New Roman"/>
+          <w:sz w:val="24"/>
+        </w:rPr>
+        <w:t>(</w:t>
+      </w:r>
+      <w:proofErr w:type="gramEnd"/>
+      <w:r>
+        <w:rPr>
+          <w:rFonts w:ascii="Courier" w:hAnsi="Courier" w:cs="Times New Roman"/>
+          <w:sz w:val="24"/>
+        </w:rPr>
+        <w:t>ADC_DIO, OUTPUT);</w:t>
+      </w:r>
+    </w:p>
+    <w:p>
+      <w:pPr>
+        <w:rPr>
+          <w:rFonts w:ascii="Courier" w:hAnsi="Courier" w:cs="Times New Roman"/>
+          <w:sz w:val="24"/>
+        </w:rPr>
+      </w:pPr>
+      <w:r>
+        <w:rPr>
+          <w:rFonts w:ascii="Courier" w:hAnsi="Courier" w:cs="Times New Roman"/>
+          <w:sz w:val="24"/>
+        </w:rPr>
+        <w:tab/>
+      </w:r>
+    </w:p>
+    <w:p>
+      <w:pPr>
+        <w:rPr>
+          <w:rFonts w:ascii="Courier" w:hAnsi="Courier" w:cs="Times New Roman"/>
+          <w:sz w:val="24"/>
+        </w:rPr>
+      </w:pPr>
+      <w:r>
+        <w:rPr>
+          <w:rFonts w:ascii="Courier" w:hAnsi="Courier" w:cs="Times New Roman"/>
+          <w:sz w:val="24"/>
+        </w:rPr>
+        <w:tab/>
+        <w:t>return(dat1==dat2</w:t>
+      </w:r>
+      <w:proofErr w:type="gramStart"/>
+      <w:r>
+        <w:rPr>
+          <w:rFonts w:ascii="Courier" w:hAnsi="Courier" w:cs="Times New Roman"/>
+          <w:sz w:val="24"/>
+        </w:rPr>
+        <w:t>) ?</w:t>
+      </w:r>
+      <w:proofErr w:type="gramEnd"/>
+      <w:r>
+        <w:rPr>
+          <w:rFonts w:ascii="Courier" w:hAnsi="Courier" w:cs="Times New Roman"/>
+          <w:sz w:val="24"/>
+        </w:rPr>
+        <w:t xml:space="preserve"> dat1 : 0;</w:t>
       </w:r>
     </w:p>
     <w:p>
@@ -3214,19 +4684,21 @@
           <w:sz w:val="24"/>
         </w:rPr>
       </w:pPr>
-      <w:r>
-        <w:rPr>
-          <w:rFonts w:ascii="Courier" w:hAnsi="Courier" w:cs="Times New Roman"/>
-          <w:sz w:val="24"/>
-        </w:rPr>
-        <w:t>int main(vo</w:t>
-      </w:r>
-      <w:r>
-        <w:rPr>
-          <w:rFonts w:ascii="Courier" w:hAnsi="Courier" w:cs="Times New Roman"/>
-          <w:sz w:val="24"/>
-        </w:rPr>
-        <w:t>id)</w:t>
+      <w:proofErr w:type="spellStart"/>
+      <w:r>
+        <w:rPr>
+          <w:rFonts w:ascii="Courier" w:hAnsi="Courier" w:cs="Times New Roman"/>
+          <w:sz w:val="24"/>
+        </w:rPr>
+        <w:t>int</w:t>
+      </w:r>
+      <w:proofErr w:type="spellEnd"/>
+      <w:r>
+        <w:rPr>
+          <w:rFonts w:ascii="Courier" w:hAnsi="Courier" w:cs="Times New Roman"/>
+          <w:sz w:val="24"/>
+        </w:rPr>
+        <w:t xml:space="preserve"> main(void)</w:t>
       </w:r>
     </w:p>
     <w:p>
@@ -3257,31 +4729,87 @@
           <w:sz w:val="24"/>
         </w:rPr>
         <w:tab/>
-        <w:t>uchar analogVal;</w:t>
-      </w:r>
-    </w:p>
-    <w:p>
-      <w:pPr>
-        <w:rPr>
-          <w:rFonts w:ascii="Courier" w:hAnsi="Courier" w:cs="Times New Roman"/>
-          <w:sz w:val="24"/>
-        </w:rPr>
-      </w:pPr>
-    </w:p>
-    <w:p>
-      <w:pPr>
-        <w:rPr>
-          <w:rFonts w:ascii="Courier" w:hAnsi="Courier" w:cs="Times New Roman"/>
-          <w:sz w:val="24"/>
-        </w:rPr>
-      </w:pPr>
-      <w:r>
-        <w:rPr>
-          <w:rFonts w:ascii="Courier" w:hAnsi="Courier" w:cs="Times New Roman"/>
-          <w:sz w:val="24"/>
-        </w:rPr>
-        <w:tab/>
-        <w:t>if(wiringPiSetup() == -1)</w:t>
+      </w:r>
+      <w:proofErr w:type="spellStart"/>
+      <w:r>
+        <w:rPr>
+          <w:rFonts w:ascii="Courier" w:hAnsi="Courier" w:cs="Times New Roman"/>
+          <w:sz w:val="24"/>
+        </w:rPr>
+        <w:t>uchar</w:t>
+      </w:r>
+      <w:proofErr w:type="spellEnd"/>
+      <w:r>
+        <w:rPr>
+          <w:rFonts w:ascii="Courier" w:hAnsi="Courier" w:cs="Times New Roman"/>
+          <w:sz w:val="24"/>
+        </w:rPr>
+        <w:t xml:space="preserve"> </w:t>
+      </w:r>
+      <w:proofErr w:type="spellStart"/>
+      <w:r>
+        <w:rPr>
+          <w:rFonts w:ascii="Courier" w:hAnsi="Courier" w:cs="Times New Roman"/>
+          <w:sz w:val="24"/>
+        </w:rPr>
+        <w:t>analogVal</w:t>
+      </w:r>
+      <w:proofErr w:type="spellEnd"/>
+      <w:r>
+        <w:rPr>
+          <w:rFonts w:ascii="Courier" w:hAnsi="Courier" w:cs="Times New Roman"/>
+          <w:sz w:val="24"/>
+        </w:rPr>
+        <w:t>;</w:t>
+      </w:r>
+    </w:p>
+    <w:p>
+      <w:pPr>
+        <w:rPr>
+          <w:rFonts w:ascii="Courier" w:hAnsi="Courier" w:cs="Times New Roman"/>
+          <w:sz w:val="24"/>
+        </w:rPr>
+      </w:pPr>
+    </w:p>
+    <w:p>
+      <w:pPr>
+        <w:rPr>
+          <w:rFonts w:ascii="Courier" w:hAnsi="Courier" w:cs="Times New Roman"/>
+          <w:sz w:val="24"/>
+        </w:rPr>
+      </w:pPr>
+      <w:r>
+        <w:rPr>
+          <w:rFonts w:ascii="Courier" w:hAnsi="Courier" w:cs="Times New Roman"/>
+          <w:sz w:val="24"/>
+        </w:rPr>
+        <w:tab/>
+        <w:t>if(</w:t>
+      </w:r>
+      <w:proofErr w:type="spellStart"/>
+      <w:proofErr w:type="gramStart"/>
+      <w:r>
+        <w:rPr>
+          <w:rFonts w:ascii="Courier" w:hAnsi="Courier" w:cs="Times New Roman"/>
+          <w:sz w:val="24"/>
+        </w:rPr>
+        <w:t>wiringPiSetup</w:t>
+      </w:r>
+      <w:proofErr w:type="spellEnd"/>
+      <w:r>
+        <w:rPr>
+          <w:rFonts w:ascii="Courier" w:hAnsi="Courier" w:cs="Times New Roman"/>
+          <w:sz w:val="24"/>
+        </w:rPr>
+        <w:t>(</w:t>
+      </w:r>
+      <w:proofErr w:type="gramEnd"/>
+      <w:r>
+        <w:rPr>
+          <w:rFonts w:ascii="Courier" w:hAnsi="Courier" w:cs="Times New Roman"/>
+          <w:sz w:val="24"/>
+        </w:rPr>
+        <w:t>) == -1)</w:t>
       </w:r>
     </w:p>
     <w:p>
@@ -3321,7 +4849,47 @@
           <w:sz w:val="24"/>
         </w:rPr>
         <w:tab/>
-        <w:t>printf("setup wiringPi failed !");</w:t>
+      </w:r>
+      <w:proofErr w:type="spellStart"/>
+      <w:proofErr w:type="gramStart"/>
+      <w:r>
+        <w:rPr>
+          <w:rFonts w:ascii="Courier" w:hAnsi="Courier" w:cs="Times New Roman"/>
+          <w:sz w:val="24"/>
+        </w:rPr>
+        <w:t>printf</w:t>
+      </w:r>
+      <w:proofErr w:type="spellEnd"/>
+      <w:r>
+        <w:rPr>
+          <w:rFonts w:ascii="Courier" w:hAnsi="Courier" w:cs="Times New Roman"/>
+          <w:sz w:val="24"/>
+        </w:rPr>
+        <w:t>(</w:t>
+      </w:r>
+      <w:proofErr w:type="gramEnd"/>
+      <w:r>
+        <w:rPr>
+          <w:rFonts w:ascii="Courier" w:hAnsi="Courier" w:cs="Times New Roman"/>
+          <w:sz w:val="24"/>
+        </w:rPr>
+        <w:t xml:space="preserve">"setup </w:t>
+      </w:r>
+      <w:proofErr w:type="spellStart"/>
+      <w:r>
+        <w:rPr>
+          <w:rFonts w:ascii="Courier" w:hAnsi="Courier" w:cs="Times New Roman"/>
+          <w:sz w:val="24"/>
+        </w:rPr>
+        <w:t>wiringPi</w:t>
+      </w:r>
+      <w:proofErr w:type="spellEnd"/>
+      <w:r>
+        <w:rPr>
+          <w:rFonts w:ascii="Courier" w:hAnsi="Courier" w:cs="Times New Roman"/>
+          <w:sz w:val="24"/>
+        </w:rPr>
+        <w:t xml:space="preserve"> failed !");</w:t>
       </w:r>
     </w:p>
     <w:p>
@@ -3384,71 +4952,191 @@
           <w:sz w:val="24"/>
         </w:rPr>
         <w:tab/>
-        <w:t>pinMode(ADC_CS,  OUTPUT);</w:t>
-      </w:r>
-    </w:p>
-    <w:p>
-      <w:pPr>
-        <w:rPr>
-          <w:rFonts w:ascii="Courier" w:hAnsi="Courier" w:cs="Times New Roman"/>
-          <w:sz w:val="24"/>
-        </w:rPr>
-      </w:pPr>
-      <w:r>
-        <w:rPr>
-          <w:rFonts w:ascii="Courier" w:hAnsi="Courier" w:cs="Times New Roman"/>
-          <w:sz w:val="24"/>
-        </w:rPr>
-        <w:tab/>
-        <w:t>pinMode(ADC_CLK, OUTPUT);</w:t>
-      </w:r>
-    </w:p>
-    <w:p>
-      <w:pPr>
-        <w:rPr>
-          <w:rFonts w:ascii="Courier" w:hAnsi="Courier" w:cs="Times New Roman"/>
-          <w:sz w:val="24"/>
-        </w:rPr>
-      </w:pPr>
-      <w:r>
-        <w:rPr>
-          <w:rFonts w:ascii="Courier" w:hAnsi="Courier" w:cs="Times New Roman"/>
-          <w:sz w:val="24"/>
-        </w:rPr>
-        <w:tab/>
-        <w:t>pinMode(ADC_DIO, OUTPUT);</w:t>
-      </w:r>
-    </w:p>
-    <w:p>
-      <w:pPr>
-        <w:rPr>
-          <w:rFonts w:ascii="Courier" w:hAnsi="Courier" w:cs="Times New Roman"/>
-          <w:sz w:val="24"/>
-        </w:rPr>
-      </w:pPr>
-      <w:r>
-        <w:rPr>
-          <w:rFonts w:ascii="Courier" w:hAnsi="Courier" w:cs="Times New Roman"/>
-          <w:sz w:val="24"/>
-        </w:rPr>
-        <w:tab/>
-        <w:t>pinMode(LedPin, OUTPUT);</w:t>
-      </w:r>
-    </w:p>
-    <w:p>
-      <w:pPr>
-        <w:rPr>
-          <w:rFonts w:ascii="Courier" w:hAnsi="Courier" w:cs="Times New Roman"/>
-          <w:sz w:val="24"/>
-        </w:rPr>
-      </w:pPr>
-      <w:r>
-        <w:rPr>
-          <w:rFonts w:ascii="Courier" w:hAnsi="Courier" w:cs="Times New Roman"/>
-          <w:sz w:val="24"/>
-        </w:rPr>
-        <w:tab/>
-        <w:t>while(1)</w:t>
+      </w:r>
+      <w:proofErr w:type="spellStart"/>
+      <w:proofErr w:type="gramStart"/>
+      <w:r>
+        <w:rPr>
+          <w:rFonts w:ascii="Courier" w:hAnsi="Courier" w:cs="Times New Roman"/>
+          <w:sz w:val="24"/>
+        </w:rPr>
+        <w:t>pinMode</w:t>
+      </w:r>
+      <w:proofErr w:type="spellEnd"/>
+      <w:r>
+        <w:rPr>
+          <w:rFonts w:ascii="Courier" w:hAnsi="Courier" w:cs="Times New Roman"/>
+          <w:sz w:val="24"/>
+        </w:rPr>
+        <w:t>(</w:t>
+      </w:r>
+      <w:proofErr w:type="gramEnd"/>
+      <w:r>
+        <w:rPr>
+          <w:rFonts w:ascii="Courier" w:hAnsi="Courier" w:cs="Times New Roman"/>
+          <w:sz w:val="24"/>
+        </w:rPr>
+        <w:t>ADC_CS,  OUTPUT);</w:t>
+      </w:r>
+    </w:p>
+    <w:p>
+      <w:pPr>
+        <w:rPr>
+          <w:rFonts w:ascii="Courier" w:hAnsi="Courier" w:cs="Times New Roman"/>
+          <w:sz w:val="24"/>
+        </w:rPr>
+      </w:pPr>
+      <w:r>
+        <w:rPr>
+          <w:rFonts w:ascii="Courier" w:hAnsi="Courier" w:cs="Times New Roman"/>
+          <w:sz w:val="24"/>
+        </w:rPr>
+        <w:tab/>
+      </w:r>
+      <w:proofErr w:type="spellStart"/>
+      <w:proofErr w:type="gramStart"/>
+      <w:r>
+        <w:rPr>
+          <w:rFonts w:ascii="Courier" w:hAnsi="Courier" w:cs="Times New Roman"/>
+          <w:sz w:val="24"/>
+        </w:rPr>
+        <w:t>pinMode</w:t>
+      </w:r>
+      <w:proofErr w:type="spellEnd"/>
+      <w:r>
+        <w:rPr>
+          <w:rFonts w:ascii="Courier" w:hAnsi="Courier" w:cs="Times New Roman"/>
+          <w:sz w:val="24"/>
+        </w:rPr>
+        <w:t>(</w:t>
+      </w:r>
+      <w:proofErr w:type="gramEnd"/>
+      <w:r>
+        <w:rPr>
+          <w:rFonts w:ascii="Courier" w:hAnsi="Courier" w:cs="Times New Roman"/>
+          <w:sz w:val="24"/>
+        </w:rPr>
+        <w:t>ADC_CLK, OUTPUT);</w:t>
+      </w:r>
+    </w:p>
+    <w:p>
+      <w:pPr>
+        <w:rPr>
+          <w:rFonts w:ascii="Courier" w:hAnsi="Courier" w:cs="Times New Roman"/>
+          <w:sz w:val="24"/>
+        </w:rPr>
+      </w:pPr>
+      <w:r>
+        <w:rPr>
+          <w:rFonts w:ascii="Courier" w:hAnsi="Courier" w:cs="Times New Roman"/>
+          <w:sz w:val="24"/>
+        </w:rPr>
+        <w:tab/>
+      </w:r>
+      <w:proofErr w:type="spellStart"/>
+      <w:proofErr w:type="gramStart"/>
+      <w:r>
+        <w:rPr>
+          <w:rFonts w:ascii="Courier" w:hAnsi="Courier" w:cs="Times New Roman"/>
+          <w:sz w:val="24"/>
+        </w:rPr>
+        <w:t>pinMode</w:t>
+      </w:r>
+      <w:proofErr w:type="spellEnd"/>
+      <w:r>
+        <w:rPr>
+          <w:rFonts w:ascii="Courier" w:hAnsi="Courier" w:cs="Times New Roman"/>
+          <w:sz w:val="24"/>
+        </w:rPr>
+        <w:t>(</w:t>
+      </w:r>
+      <w:proofErr w:type="gramEnd"/>
+      <w:r>
+        <w:rPr>
+          <w:rFonts w:ascii="Courier" w:hAnsi="Courier" w:cs="Times New Roman"/>
+          <w:sz w:val="24"/>
+        </w:rPr>
+        <w:t>ADC_DIO, OUTPUT);</w:t>
+      </w:r>
+    </w:p>
+    <w:p>
+      <w:pPr>
+        <w:rPr>
+          <w:rFonts w:ascii="Courier" w:hAnsi="Courier" w:cs="Times New Roman"/>
+          <w:sz w:val="24"/>
+        </w:rPr>
+      </w:pPr>
+      <w:r>
+        <w:rPr>
+          <w:rFonts w:ascii="Courier" w:hAnsi="Courier" w:cs="Times New Roman"/>
+          <w:sz w:val="24"/>
+        </w:rPr>
+        <w:tab/>
+      </w:r>
+      <w:proofErr w:type="spellStart"/>
+      <w:proofErr w:type="gramStart"/>
+      <w:r>
+        <w:rPr>
+          <w:rFonts w:ascii="Courier" w:hAnsi="Courier" w:cs="Times New Roman"/>
+          <w:sz w:val="24"/>
+        </w:rPr>
+        <w:t>pinMode</w:t>
+      </w:r>
+      <w:proofErr w:type="spellEnd"/>
+      <w:r>
+        <w:rPr>
+          <w:rFonts w:ascii="Courier" w:hAnsi="Courier" w:cs="Times New Roman"/>
+          <w:sz w:val="24"/>
+        </w:rPr>
+        <w:t>(</w:t>
+      </w:r>
+      <w:proofErr w:type="spellStart"/>
+      <w:proofErr w:type="gramEnd"/>
+      <w:r>
+        <w:rPr>
+          <w:rFonts w:ascii="Courier" w:hAnsi="Courier" w:cs="Times New Roman"/>
+          <w:sz w:val="24"/>
+        </w:rPr>
+        <w:t>LedPin</w:t>
+      </w:r>
+      <w:proofErr w:type="spellEnd"/>
+      <w:r>
+        <w:rPr>
+          <w:rFonts w:ascii="Courier" w:hAnsi="Courier" w:cs="Times New Roman"/>
+          <w:sz w:val="24"/>
+        </w:rPr>
+        <w:t>, OUTPUT);</w:t>
+      </w:r>
+    </w:p>
+    <w:p>
+      <w:pPr>
+        <w:rPr>
+          <w:rFonts w:ascii="Courier" w:hAnsi="Courier" w:cs="Times New Roman"/>
+          <w:sz w:val="24"/>
+        </w:rPr>
+      </w:pPr>
+      <w:r>
+        <w:rPr>
+          <w:rFonts w:ascii="Courier" w:hAnsi="Courier" w:cs="Times New Roman"/>
+          <w:sz w:val="24"/>
+        </w:rPr>
+        <w:tab/>
+      </w:r>
+      <w:proofErr w:type="gramStart"/>
+      <w:r>
+        <w:rPr>
+          <w:rFonts w:ascii="Courier" w:hAnsi="Courier" w:cs="Times New Roman"/>
+          <w:sz w:val="24"/>
+        </w:rPr>
+        <w:t>while(</w:t>
+      </w:r>
+      <w:proofErr w:type="gramEnd"/>
+      <w:r>
+        <w:rPr>
+          <w:rFonts w:ascii="Courier" w:hAnsi="Courier" w:cs="Times New Roman"/>
+          <w:sz w:val="24"/>
+        </w:rPr>
+        <w:t>1)</w:t>
       </w:r>
     </w:p>
     <w:p>
@@ -3487,60 +5175,180 @@
           <w:sz w:val="24"/>
         </w:rPr>
         <w:tab/>
-        <w:t xml:space="preserve">analogVal = </w:t>
-      </w:r>
-      <w:r>
-        <w:rPr>
-          <w:rFonts w:ascii="Courier" w:hAnsi="Courier" w:cs="Times New Roman"/>
-          <w:sz w:val="24"/>
-        </w:rPr>
-        <w:t>get_ADC_Result(0);</w:t>
-      </w:r>
-    </w:p>
-    <w:p>
-      <w:pPr>
-        <w:rPr>
-          <w:rFonts w:ascii="Courier" w:hAnsi="Courier" w:cs="Times New Roman"/>
-          <w:sz w:val="24"/>
-        </w:rPr>
-      </w:pPr>
-      <w:r>
-        <w:rPr>
-          <w:rFonts w:ascii="Courier" w:hAnsi="Courier" w:cs="Times New Roman"/>
-          <w:sz w:val="24"/>
-        </w:rPr>
-        <w:tab/>
-      </w:r>
-      <w:r>
-        <w:rPr>
-          <w:rFonts w:ascii="Courier" w:hAnsi="Courier" w:cs="Times New Roman"/>
-          <w:sz w:val="24"/>
-        </w:rPr>
-        <w:tab/>
-        <w:t>printf("analogVal is %d.\n", analogVal);</w:t>
-      </w:r>
-    </w:p>
-    <w:p>
-      <w:pPr>
-        <w:rPr>
-          <w:rFonts w:ascii="Courier" w:hAnsi="Courier" w:cs="Times New Roman"/>
-          <w:sz w:val="24"/>
-        </w:rPr>
-      </w:pPr>
-      <w:r>
-        <w:rPr>
-          <w:rFonts w:ascii="Courier" w:hAnsi="Courier" w:cs="Times New Roman"/>
-          <w:sz w:val="24"/>
-        </w:rPr>
-        <w:tab/>
-      </w:r>
-      <w:r>
-        <w:rPr>
-          <w:rFonts w:ascii="Courier" w:hAnsi="Courier" w:cs="Times New Roman"/>
-          <w:sz w:val="24"/>
-        </w:rPr>
-        <w:tab/>
-        <w:t>if(analogVal &gt; threshold)</w:t>
+      </w:r>
+      <w:proofErr w:type="spellStart"/>
+      <w:r>
+        <w:rPr>
+          <w:rFonts w:ascii="Courier" w:hAnsi="Courier" w:cs="Times New Roman"/>
+          <w:sz w:val="24"/>
+        </w:rPr>
+        <w:t>analogVal</w:t>
+      </w:r>
+      <w:proofErr w:type="spellEnd"/>
+      <w:r>
+        <w:rPr>
+          <w:rFonts w:ascii="Courier" w:hAnsi="Courier" w:cs="Times New Roman"/>
+          <w:sz w:val="24"/>
+        </w:rPr>
+        <w:t xml:space="preserve"> = </w:t>
+      </w:r>
+      <w:proofErr w:type="spellStart"/>
+      <w:r>
+        <w:rPr>
+          <w:rFonts w:ascii="Courier" w:hAnsi="Courier" w:cs="Times New Roman"/>
+          <w:sz w:val="24"/>
+        </w:rPr>
+        <w:t>get_ADC_</w:t>
+      </w:r>
+      <w:proofErr w:type="gramStart"/>
+      <w:r>
+        <w:rPr>
+          <w:rFonts w:ascii="Courier" w:hAnsi="Courier" w:cs="Times New Roman"/>
+          <w:sz w:val="24"/>
+        </w:rPr>
+        <w:t>Result</w:t>
+      </w:r>
+      <w:proofErr w:type="spellEnd"/>
+      <w:r>
+        <w:rPr>
+          <w:rFonts w:ascii="Courier" w:hAnsi="Courier" w:cs="Times New Roman"/>
+          <w:sz w:val="24"/>
+        </w:rPr>
+        <w:t>(</w:t>
+      </w:r>
+      <w:proofErr w:type="gramEnd"/>
+      <w:r>
+        <w:rPr>
+          <w:rFonts w:ascii="Courier" w:hAnsi="Courier" w:cs="Times New Roman"/>
+          <w:sz w:val="24"/>
+        </w:rPr>
+        <w:t>0);</w:t>
+      </w:r>
+    </w:p>
+    <w:p>
+      <w:pPr>
+        <w:rPr>
+          <w:rFonts w:ascii="Courier" w:hAnsi="Courier" w:cs="Times New Roman"/>
+          <w:sz w:val="24"/>
+        </w:rPr>
+      </w:pPr>
+      <w:r>
+        <w:rPr>
+          <w:rFonts w:ascii="Courier" w:hAnsi="Courier" w:cs="Times New Roman"/>
+          <w:sz w:val="24"/>
+        </w:rPr>
+        <w:tab/>
+      </w:r>
+      <w:r>
+        <w:rPr>
+          <w:rFonts w:ascii="Courier" w:hAnsi="Courier" w:cs="Times New Roman"/>
+          <w:sz w:val="24"/>
+        </w:rPr>
+        <w:tab/>
+      </w:r>
+      <w:proofErr w:type="spellStart"/>
+      <w:proofErr w:type="gramStart"/>
+      <w:r>
+        <w:rPr>
+          <w:rFonts w:ascii="Courier" w:hAnsi="Courier" w:cs="Times New Roman"/>
+          <w:sz w:val="24"/>
+        </w:rPr>
+        <w:t>printf</w:t>
+      </w:r>
+      <w:proofErr w:type="spellEnd"/>
+      <w:r>
+        <w:rPr>
+          <w:rFonts w:ascii="Courier" w:hAnsi="Courier" w:cs="Times New Roman"/>
+          <w:sz w:val="24"/>
+        </w:rPr>
+        <w:t>(</w:t>
+      </w:r>
+      <w:proofErr w:type="gramEnd"/>
+      <w:r>
+        <w:rPr>
+          <w:rFonts w:ascii="Courier" w:hAnsi="Courier" w:cs="Times New Roman"/>
+          <w:sz w:val="24"/>
+        </w:rPr>
+        <w:t>"</w:t>
+      </w:r>
+      <w:proofErr w:type="spellStart"/>
+      <w:r>
+        <w:rPr>
+          <w:rFonts w:ascii="Courier" w:hAnsi="Courier" w:cs="Times New Roman"/>
+          <w:sz w:val="24"/>
+        </w:rPr>
+        <w:t>analogVal</w:t>
+      </w:r>
+      <w:proofErr w:type="spellEnd"/>
+      <w:r>
+        <w:rPr>
+          <w:rFonts w:ascii="Courier" w:hAnsi="Courier" w:cs="Times New Roman"/>
+          <w:sz w:val="24"/>
+        </w:rPr>
+        <w:t xml:space="preserve"> is %d.\n", </w:t>
+      </w:r>
+      <w:proofErr w:type="spellStart"/>
+      <w:r>
+        <w:rPr>
+          <w:rFonts w:ascii="Courier" w:hAnsi="Courier" w:cs="Times New Roman"/>
+          <w:sz w:val="24"/>
+        </w:rPr>
+        <w:t>analogVal</w:t>
+      </w:r>
+      <w:proofErr w:type="spellEnd"/>
+      <w:r>
+        <w:rPr>
+          <w:rFonts w:ascii="Courier" w:hAnsi="Courier" w:cs="Times New Roman"/>
+          <w:sz w:val="24"/>
+        </w:rPr>
+        <w:t>);</w:t>
+      </w:r>
+    </w:p>
+    <w:p>
+      <w:pPr>
+        <w:rPr>
+          <w:rFonts w:ascii="Courier" w:hAnsi="Courier" w:cs="Times New Roman"/>
+          <w:sz w:val="24"/>
+        </w:rPr>
+      </w:pPr>
+      <w:r>
+        <w:rPr>
+          <w:rFonts w:ascii="Courier" w:hAnsi="Courier" w:cs="Times New Roman"/>
+          <w:sz w:val="24"/>
+        </w:rPr>
+        <w:tab/>
+      </w:r>
+      <w:r>
+        <w:rPr>
+          <w:rFonts w:ascii="Courier" w:hAnsi="Courier" w:cs="Times New Roman"/>
+          <w:sz w:val="24"/>
+        </w:rPr>
+        <w:tab/>
+      </w:r>
+      <w:proofErr w:type="gramStart"/>
+      <w:r>
+        <w:rPr>
+          <w:rFonts w:ascii="Courier" w:hAnsi="Courier" w:cs="Times New Roman"/>
+          <w:sz w:val="24"/>
+        </w:rPr>
+        <w:t>if(</w:t>
+      </w:r>
+      <w:proofErr w:type="spellStart"/>
+      <w:proofErr w:type="gramEnd"/>
+      <w:r>
+        <w:rPr>
+          <w:rFonts w:ascii="Courier" w:hAnsi="Courier" w:cs="Times New Roman"/>
+          <w:sz w:val="24"/>
+        </w:rPr>
+        <w:t>analogVal</w:t>
+      </w:r>
+      <w:proofErr w:type="spellEnd"/>
+      <w:r>
+        <w:rPr>
+          <w:rFonts w:ascii="Courier" w:hAnsi="Courier" w:cs="Times New Roman"/>
+          <w:sz w:val="24"/>
+        </w:rPr>
+        <w:t xml:space="preserve"> &gt; threshold)</w:t>
       </w:r>
     </w:p>
     <w:p>
@@ -3593,37 +5401,110 @@
           <w:sz w:val="24"/>
         </w:rPr>
         <w:tab/>
-        <w:t>printf("It is night,light on!\n");</w:t>
-      </w:r>
-    </w:p>
-    <w:p>
-      <w:pPr>
-        <w:rPr>
-          <w:rFonts w:ascii="Courier" w:hAnsi="Courier" w:cs="Times New Roman"/>
-          <w:sz w:val="24"/>
-        </w:rPr>
-      </w:pPr>
-      <w:r>
-        <w:rPr>
-          <w:rFonts w:ascii="Courier" w:hAnsi="Courier" w:cs="Times New Roman"/>
-          <w:sz w:val="24"/>
-        </w:rPr>
-        <w:tab/>
-      </w:r>
-      <w:r>
-        <w:rPr>
-          <w:rFonts w:ascii="Courier" w:hAnsi="Courier" w:cs="Times New Roman"/>
-          <w:sz w:val="24"/>
-        </w:rPr>
-        <w:tab/>
-      </w:r>
-      <w:r>
-        <w:rPr>
-          <w:rFonts w:ascii="Courier" w:hAnsi="Courier" w:cs="Times New Roman"/>
-          <w:sz w:val="24"/>
-        </w:rPr>
-        <w:tab/>
-        <w:t>digitalWrite(LedPin, HIGH);</w:t>
+      </w:r>
+      <w:proofErr w:type="spellStart"/>
+      <w:proofErr w:type="gramStart"/>
+      <w:r>
+        <w:rPr>
+          <w:rFonts w:ascii="Courier" w:hAnsi="Courier" w:cs="Times New Roman"/>
+          <w:sz w:val="24"/>
+        </w:rPr>
+        <w:t>printf</w:t>
+      </w:r>
+      <w:proofErr w:type="spellEnd"/>
+      <w:r>
+        <w:rPr>
+          <w:rFonts w:ascii="Courier" w:hAnsi="Courier" w:cs="Times New Roman"/>
+          <w:sz w:val="24"/>
+        </w:rPr>
+        <w:t>(</w:t>
+      </w:r>
+      <w:proofErr w:type="gramEnd"/>
+      <w:r>
+        <w:rPr>
+          <w:rFonts w:ascii="Courier" w:hAnsi="Courier" w:cs="Times New Roman"/>
+          <w:sz w:val="24"/>
+        </w:rPr>
+        <w:t xml:space="preserve">"It is </w:t>
+      </w:r>
+      <w:proofErr w:type="spellStart"/>
+      <w:r>
+        <w:rPr>
+          <w:rFonts w:ascii="Courier" w:hAnsi="Courier" w:cs="Times New Roman"/>
+          <w:sz w:val="24"/>
+        </w:rPr>
+        <w:t>night,light</w:t>
+      </w:r>
+      <w:proofErr w:type="spellEnd"/>
+      <w:r>
+        <w:rPr>
+          <w:rFonts w:ascii="Courier" w:hAnsi="Courier" w:cs="Times New Roman"/>
+          <w:sz w:val="24"/>
+        </w:rPr>
+        <w:t xml:space="preserve"> on!\n");</w:t>
+      </w:r>
+    </w:p>
+    <w:p>
+      <w:pPr>
+        <w:rPr>
+          <w:rFonts w:ascii="Courier" w:hAnsi="Courier" w:cs="Times New Roman"/>
+          <w:sz w:val="24"/>
+        </w:rPr>
+      </w:pPr>
+      <w:r>
+        <w:rPr>
+          <w:rFonts w:ascii="Courier" w:hAnsi="Courier" w:cs="Times New Roman"/>
+          <w:sz w:val="24"/>
+        </w:rPr>
+        <w:tab/>
+      </w:r>
+      <w:r>
+        <w:rPr>
+          <w:rFonts w:ascii="Courier" w:hAnsi="Courier" w:cs="Times New Roman"/>
+          <w:sz w:val="24"/>
+        </w:rPr>
+        <w:tab/>
+      </w:r>
+      <w:r>
+        <w:rPr>
+          <w:rFonts w:ascii="Courier" w:hAnsi="Courier" w:cs="Times New Roman"/>
+          <w:sz w:val="24"/>
+        </w:rPr>
+        <w:tab/>
+      </w:r>
+      <w:proofErr w:type="spellStart"/>
+      <w:proofErr w:type="gramStart"/>
+      <w:r>
+        <w:rPr>
+          <w:rFonts w:ascii="Courier" w:hAnsi="Courier" w:cs="Times New Roman"/>
+          <w:sz w:val="24"/>
+        </w:rPr>
+        <w:t>digitalWrite</w:t>
+      </w:r>
+      <w:proofErr w:type="spellEnd"/>
+      <w:r>
+        <w:rPr>
+          <w:rFonts w:ascii="Courier" w:hAnsi="Courier" w:cs="Times New Roman"/>
+          <w:sz w:val="24"/>
+        </w:rPr>
+        <w:t>(</w:t>
+      </w:r>
+      <w:proofErr w:type="spellStart"/>
+      <w:proofErr w:type="gramEnd"/>
+      <w:r>
+        <w:rPr>
+          <w:rFonts w:ascii="Courier" w:hAnsi="Courier" w:cs="Times New Roman"/>
+          <w:sz w:val="24"/>
+        </w:rPr>
+        <w:t>LedPin</w:t>
+      </w:r>
+      <w:proofErr w:type="spellEnd"/>
+      <w:r>
+        <w:rPr>
+          <w:rFonts w:ascii="Courier" w:hAnsi="Courier" w:cs="Times New Roman"/>
+          <w:sz w:val="24"/>
+        </w:rPr>
+        <w:t>, HIGH);</w:t>
       </w:r>
     </w:p>
     <w:p>
@@ -3722,37 +5603,94 @@
           <w:sz w:val="24"/>
         </w:rPr>
         <w:tab/>
-        <w:t>printf("It is already dawn, light off!\n");</w:t>
-      </w:r>
-    </w:p>
-    <w:p>
-      <w:pPr>
-        <w:rPr>
-          <w:rFonts w:ascii="Courier" w:hAnsi="Courier" w:cs="Times New Roman"/>
-          <w:sz w:val="24"/>
-        </w:rPr>
-      </w:pPr>
-      <w:r>
-        <w:rPr>
-          <w:rFonts w:ascii="Courier" w:hAnsi="Courier" w:cs="Times New Roman"/>
-          <w:sz w:val="24"/>
-        </w:rPr>
-        <w:tab/>
-      </w:r>
-      <w:r>
-        <w:rPr>
-          <w:rFonts w:ascii="Courier" w:hAnsi="Courier" w:cs="Times New Roman"/>
-          <w:sz w:val="24"/>
-        </w:rPr>
-        <w:tab/>
-      </w:r>
-      <w:r>
-        <w:rPr>
-          <w:rFonts w:ascii="Courier" w:hAnsi="Courier" w:cs="Times New Roman"/>
-          <w:sz w:val="24"/>
-        </w:rPr>
-        <w:tab/>
-        <w:t>digitalWrite(LedPin, LOW);</w:t>
+      </w:r>
+      <w:proofErr w:type="spellStart"/>
+      <w:proofErr w:type="gramStart"/>
+      <w:r>
+        <w:rPr>
+          <w:rFonts w:ascii="Courier" w:hAnsi="Courier" w:cs="Times New Roman"/>
+          <w:sz w:val="24"/>
+        </w:rPr>
+        <w:t>printf</w:t>
+      </w:r>
+      <w:proofErr w:type="spellEnd"/>
+      <w:r>
+        <w:rPr>
+          <w:rFonts w:ascii="Courier" w:hAnsi="Courier" w:cs="Times New Roman"/>
+          <w:sz w:val="24"/>
+        </w:rPr>
+        <w:t>(</w:t>
+      </w:r>
+      <w:proofErr w:type="gramEnd"/>
+      <w:r>
+        <w:rPr>
+          <w:rFonts w:ascii="Courier" w:hAnsi="Courier" w:cs="Times New Roman"/>
+          <w:sz w:val="24"/>
+        </w:rPr>
+        <w:t>"It is already dawn, light off!\n");</w:t>
+      </w:r>
+    </w:p>
+    <w:p>
+      <w:pPr>
+        <w:rPr>
+          <w:rFonts w:ascii="Courier" w:hAnsi="Courier" w:cs="Times New Roman"/>
+          <w:sz w:val="24"/>
+        </w:rPr>
+      </w:pPr>
+      <w:r>
+        <w:rPr>
+          <w:rFonts w:ascii="Courier" w:hAnsi="Courier" w:cs="Times New Roman"/>
+          <w:sz w:val="24"/>
+        </w:rPr>
+        <w:tab/>
+      </w:r>
+      <w:r>
+        <w:rPr>
+          <w:rFonts w:ascii="Courier" w:hAnsi="Courier" w:cs="Times New Roman"/>
+          <w:sz w:val="24"/>
+        </w:rPr>
+        <w:tab/>
+      </w:r>
+      <w:r>
+        <w:rPr>
+          <w:rFonts w:ascii="Courier" w:hAnsi="Courier" w:cs="Times New Roman"/>
+          <w:sz w:val="24"/>
+        </w:rPr>
+        <w:tab/>
+      </w:r>
+      <w:proofErr w:type="spellStart"/>
+      <w:proofErr w:type="gramStart"/>
+      <w:r>
+        <w:rPr>
+          <w:rFonts w:ascii="Courier" w:hAnsi="Courier" w:cs="Times New Roman"/>
+          <w:sz w:val="24"/>
+        </w:rPr>
+        <w:t>digitalWrite</w:t>
+      </w:r>
+      <w:proofErr w:type="spellEnd"/>
+      <w:r>
+        <w:rPr>
+          <w:rFonts w:ascii="Courier" w:hAnsi="Courier" w:cs="Times New Roman"/>
+          <w:sz w:val="24"/>
+        </w:rPr>
+        <w:t>(</w:t>
+      </w:r>
+      <w:proofErr w:type="spellStart"/>
+      <w:proofErr w:type="gramEnd"/>
+      <w:r>
+        <w:rPr>
+          <w:rFonts w:ascii="Courier" w:hAnsi="Courier" w:cs="Times New Roman"/>
+          <w:sz w:val="24"/>
+        </w:rPr>
+        <w:t>LedPin</w:t>
+      </w:r>
+      <w:proofErr w:type="spellEnd"/>
+      <w:r>
+        <w:rPr>
+          <w:rFonts w:ascii="Courier" w:hAnsi="Courier" w:cs="Times New Roman"/>
+          <w:sz w:val="24"/>
+        </w:rPr>
+        <w:t>, LOW);</w:t>
       </w:r>
     </w:p>
     <w:p>
@@ -3798,7 +5736,22 @@
           <w:sz w:val="24"/>
         </w:rPr>
         <w:tab/>
-        <w:t>delay(200);</w:t>
+      </w:r>
+      <w:proofErr w:type="gramStart"/>
+      <w:r>
+        <w:rPr>
+          <w:rFonts w:ascii="Courier" w:hAnsi="Courier" w:cs="Times New Roman"/>
+          <w:sz w:val="24"/>
+        </w:rPr>
+        <w:t>delay(</w:t>
+      </w:r>
+      <w:proofErr w:type="gramEnd"/>
+      <w:r>
+        <w:rPr>
+          <w:rFonts w:ascii="Courier" w:hAnsi="Courier" w:cs="Times New Roman"/>
+          <w:sz w:val="24"/>
+        </w:rPr>
+        <w:t>200);</w:t>
       </w:r>
     </w:p>
     <w:p>
@@ -3907,15 +5860,25 @@
           <w:sz w:val="28"/>
           <w:szCs w:val="28"/>
         </w:rPr>
-        <w:t>Maximum voltage: 150</w:t>
-      </w:r>
-      <w:r>
+        <w:t xml:space="preserve">Maximum voltage: 150V DC       </w:t>
+      </w:r>
+    </w:p>
+    <w:p>
+      <w:pPr>
+        <w:jc w:val="left"/>
         <w:rPr>
           <w:rFonts w:ascii="Times New Roman" w:hAnsi="Times New Roman" w:cs="Times New Roman"/>
           <w:sz w:val="28"/>
           <w:szCs w:val="28"/>
         </w:rPr>
-        <w:t>V DC</w:t>
+      </w:pPr>
+      <w:r>
+        <w:rPr>
+          <w:rFonts w:ascii="MS Mincho" w:eastAsia="MS Mincho" w:hAnsi="MS Mincho" w:cs="MS Mincho"/>
+          <w:sz w:val="28"/>
+          <w:szCs w:val="28"/>
+        </w:rPr>
+        <w:t>◆</w:t>
       </w:r>
       <w:r>
         <w:rPr>
@@ -3923,8 +5886,18 @@
           <w:sz w:val="28"/>
           <w:szCs w:val="28"/>
         </w:rPr>
-        <w:t xml:space="preserve">       </w:t>
-      </w:r>
+        <w:t xml:space="preserve"> Max Power: 100 </w:t>
+      </w:r>
+      <w:proofErr w:type="spellStart"/>
+      <w:r>
+        <w:rPr>
+          <w:rFonts w:ascii="Times New Roman" w:hAnsi="Times New Roman" w:cs="Times New Roman"/>
+          <w:sz w:val="28"/>
+          <w:szCs w:val="28"/>
+        </w:rPr>
+        <w:t>mW</w:t>
+      </w:r>
+      <w:proofErr w:type="spellEnd"/>
     </w:p>
     <w:p>
       <w:pPr>
@@ -3949,52 +5922,8 @@
           <w:sz w:val="28"/>
           <w:szCs w:val="28"/>
         </w:rPr>
-        <w:t xml:space="preserve"> Max Power</w:t>
-      </w:r>
-      <w:r>
-        <w:rPr>
-          <w:rFonts w:ascii="Times New Roman" w:hAnsi="Times New Roman" w:cs="Times New Roman"/>
-          <w:sz w:val="28"/>
-          <w:szCs w:val="28"/>
-        </w:rPr>
-        <w:t xml:space="preserve">: 100 </w:t>
-      </w:r>
-      <w:r>
-        <w:rPr>
-          <w:rFonts w:ascii="Times New Roman" w:hAnsi="Times New Roman" w:cs="Times New Roman"/>
-          <w:sz w:val="28"/>
-          <w:szCs w:val="28"/>
-        </w:rPr>
-        <w:t>mW</w:t>
-      </w:r>
-    </w:p>
-    <w:p>
-      <w:pPr>
-        <w:jc w:val="left"/>
-        <w:rPr>
-          <w:rFonts w:ascii="Times New Roman" w:hAnsi="Times New Roman" w:cs="Times New Roman"/>
-          <w:sz w:val="28"/>
-          <w:szCs w:val="28"/>
-        </w:rPr>
-      </w:pPr>
-      <w:r>
-        <w:rPr>
-          <w:rFonts w:ascii="MS Mincho" w:eastAsia="MS Mincho" w:hAnsi="MS Mincho" w:cs="MS Mincho"/>
-          <w:sz w:val="28"/>
-          <w:szCs w:val="28"/>
-        </w:rPr>
-        <w:t>◆</w:t>
-      </w:r>
-      <w:r>
-        <w:rPr>
-          <w:rFonts w:ascii="Times New Roman" w:hAnsi="Times New Roman" w:cs="Times New Roman"/>
-          <w:sz w:val="28"/>
-          <w:szCs w:val="28"/>
-        </w:rPr>
         <w:t>Ambient Temperature</w:t>
       </w:r>
-      <w:bookmarkStart w:id="0" w:name="_GoBack"/>
-      <w:bookmarkEnd w:id="0"/>
       <w:r>
         <w:rPr>
           <w:rFonts w:ascii="Times New Roman" w:hAnsi="Times New Roman" w:cs="Times New Roman"/>

</xml_diff>